<commit_message>
FINAL COMMIT (CA1 Due)
</commit_message>
<xml_diff>
--- a/DAAA1A01-2510707-Jerome Loke-Declaration of Academic Integrity (SOC).docx
+++ b/DAAA1A01-2510707-Jerome Loke-Declaration of Academic Integrity (SOC).docx
@@ -12,7 +12,15 @@
     </w:p>
     <w:p>
       <w:r>
-        <w:t>Academic Integrity is a central tenet of Singapore Polytechnic. The polytechnic rules state that "Cheating in examinations and other assessed work is a very serious offence. This includes copying and using plagiarised material. Any student who cheats, attempts to cheat or breaches any rules for examinations and tests will face disciplinary action. The student is liable to be expelled."</w:t>
+        <w:t xml:space="preserve">Academic Integrity is a central tenet of Singapore Polytechnic. The polytechnic rules state that "Cheating in examinations and other assessed work is a very serious offence. This includes copying and using </w:t>
+      </w:r>
+      <w:proofErr w:type="spellStart"/>
+      <w:r>
+        <w:t>plagiarised</w:t>
+      </w:r>
+      <w:proofErr w:type="spellEnd"/>
+      <w:r>
+        <w:t xml:space="preserve"> material. Any student who cheats, attempts to cheat or breaches any rules for examinations and tests will face disciplinary action. The student is liable to be expelled."</w:t>
       </w:r>
     </w:p>
     <w:p>
@@ -43,6 +51,7 @@
             <w14:uncheckedState w14:val="2610" w14:font="MS Gothic"/>
           </w14:checkbox>
         </w:sdtPr>
+        <w:sdtEndPr/>
         <w:sdtContent>
           <w:r>
             <w:rPr>
@@ -76,17 +85,18 @@
         <w:sdtPr>
           <w:id w:val="387375374"/>
           <w14:checkbox>
-            <w14:checked w14:val="0"/>
+            <w14:checked w14:val="1"/>
             <w14:checkedState w14:val="2612" w14:font="MS Gothic"/>
             <w14:uncheckedState w14:val="2610" w14:font="MS Gothic"/>
           </w14:checkbox>
         </w:sdtPr>
+        <w:sdtEndPr/>
         <w:sdtContent>
           <w:r>
             <w:rPr>
               <w:rFonts w:ascii="MS Gothic" w:eastAsia="MS Gothic" w:hAnsi="MS Gothic" w:hint="eastAsia"/>
             </w:rPr>
-            <w:t>☐</w:t>
+            <w:t>☒</w:t>
           </w:r>
         </w:sdtContent>
       </w:sdt>
@@ -124,7 +134,7 @@
       <w:r>
         <w:t>By signing this form, I declare that the above affirmation made is true, and that I have read and understood the rules stated in Students Handbook on “</w:t>
       </w:r>
-      <w:hyperlink r:id="rId6">
+      <w:hyperlink r:id="rId7">
         <w:r>
           <w:rPr>
             <w:rStyle w:val="Hyperlink"/>
@@ -135,7 +145,7 @@
       <w:r>
         <w:t>” and “</w:t>
       </w:r>
-      <w:hyperlink r:id="rId7">
+      <w:hyperlink r:id="rId8">
         <w:r>
           <w:rPr>
             <w:rStyle w:val="Hyperlink"/>
@@ -212,6 +222,7 @@
                   <w:docPart w:val="A15FC3E766274D42968B676C39BDF68E"/>
                 </w:placeholder>
               </w:sdtPr>
+              <w:sdtEndPr/>
               <w:sdtContent>
                 <w:r>
                   <w:rPr>
@@ -259,6 +270,7 @@
                   <w:docPart w:val="80CB5152912249EAA213BA1228C4FA78"/>
                 </w:placeholder>
               </w:sdtPr>
+              <w:sdtEndPr/>
               <w:sdtContent>
                 <w:r>
                   <w:rPr>
@@ -306,6 +318,7 @@
                   <w:docPart w:val="D8C18EC00B1A4FDCBE0F1460A916922D"/>
                 </w:placeholder>
               </w:sdtPr>
+              <w:sdtEndPr/>
               <w:sdtContent>
                 <w:r>
                   <w:rPr>
@@ -379,8 +392,8 @@
                   <v:path o:extrusionok="f" gradientshapeok="t" o:connecttype="rect"/>
                   <o:lock v:ext="edit" aspectratio="t"/>
                 </v:shapetype>
-                <v:shape id="_x0000_i1025" type="#_x0000_t75" alt="Microsoft Office Signature Line..." style="width:192.2pt;height:95.8pt">
-                  <v:imagedata r:id="rId8" o:title=""/>
+                <v:shape id="_x0000_i1088" type="#_x0000_t75" alt="Microsoft Office Signature Line..." style="width:192.3pt;height:95.7pt">
+                  <v:imagedata r:id="rId9" o:title=""/>
                   <o:lock v:ext="edit" ungrouping="t" rotation="t" cropping="t" verticies="t" text="t" grouping="t"/>
                   <o:signatureline v:ext="edit" id="{E149B44D-A635-4819-BF9A-14F8E6D23816}" provid="{00000000-0000-0000-0000-000000000000}" issignatureline="t"/>
                 </v:shape>
@@ -430,6 +443,7 @@
                   <w:calendar w:val="gregorian"/>
                 </w:date>
               </w:sdtPr>
+              <w:sdtEndPr/>
               <w:sdtContent>
                 <w:r>
                   <w:rPr>
@@ -462,6 +476,7 @@
         <w:rPr>
           <w:lang w:val="en-SG"/>
         </w:rPr>
+        <w:lastRenderedPageBreak/>
         <w:t>Acknowledgement of use of AI tool</w:t>
       </w:r>
       <w:r>
@@ -596,7 +611,7 @@
                 <w:color w:val="000000" w:themeColor="text1"/>
                 <w:lang w:val="en-SG"/>
               </w:rPr>
-              <w:t>Claude</w:t>
+              <w:t>ChatGPT</w:t>
             </w:r>
           </w:p>
         </w:tc>
@@ -675,9 +690,8 @@
               <w:rPr>
                 <w:rFonts w:ascii="Calibri" w:eastAsia="Calibri" w:hAnsi="Calibri" w:cs="Calibri"/>
                 <w:color w:val="000000" w:themeColor="text1"/>
-                <w:lang w:val="en-SG"/>
-              </w:rPr>
-              <w:t>Add short and concise comm</w:t>
+              </w:rPr>
+              <w:t>give 3 Real-world example(s) of successful zero-waste stores or communities.</w:t>
             </w:r>
           </w:p>
         </w:tc>
@@ -750,6 +764,7 @@
               <w:rPr>
                 <w:rFonts w:ascii="Calibri" w:eastAsia="Calibri" w:hAnsi="Calibri" w:cs="Calibri"/>
                 <w:color w:val="000000" w:themeColor="text1"/>
+                <w:lang w:val="en-SG"/>
               </w:rPr>
             </w:pPr>
             <w:r>
@@ -758,25 +773,7 @@
                 <w:color w:val="000000" w:themeColor="text1"/>
                 <w:lang w:val="en-SG"/>
               </w:rPr>
-              <w:t xml:space="preserve">&lt; </w:t>
-            </w:r>
-            <w:r>
-              <w:rPr>
-                <w:rFonts w:ascii="Calibri" w:eastAsia="Calibri" w:hAnsi="Calibri" w:cs="Calibri"/>
-                <w:i/>
-                <w:iCs/>
-                <w:color w:val="000000" w:themeColor="text1"/>
-                <w:lang w:val="en-SG"/>
-              </w:rPr>
-              <w:t>Insert the date that ChatGPT response was generated, since ChatGPT is an evolving technology</w:t>
-            </w:r>
-            <w:r>
-              <w:rPr>
-                <w:rFonts w:ascii="Calibri" w:eastAsia="Calibri" w:hAnsi="Calibri" w:cs="Calibri"/>
-                <w:color w:val="000000" w:themeColor="text1"/>
-                <w:lang w:val="en-SG"/>
-              </w:rPr>
-              <w:t xml:space="preserve"> &gt;</w:t>
+              <w:t>21 May 2025</w:t>
             </w:r>
           </w:p>
         </w:tc>
@@ -848,35 +845,674 @@
               <w:spacing w:before="60" w:after="60"/>
               <w:rPr>
                 <w:rFonts w:ascii="Calibri" w:eastAsia="Calibri" w:hAnsi="Calibri" w:cs="Calibri"/>
-                <w:color w:val="000000" w:themeColor="text1"/>
+                <w:b/>
+                <w:bCs/>
+                <w:color w:val="000000" w:themeColor="text1"/>
+                <w:lang w:val="en-SG"/>
               </w:rPr>
             </w:pPr>
             <w:r>
               <w:rPr>
                 <w:rFonts w:ascii="Calibri" w:eastAsia="Calibri" w:hAnsi="Calibri" w:cs="Calibri"/>
-                <w:color w:val="000000" w:themeColor="text1"/>
-                <w:lang w:val="en-SG"/>
-              </w:rPr>
-              <w:t xml:space="preserve">&lt; </w:t>
-            </w:r>
-            <w:r>
-              <w:rPr>
-                <w:rFonts w:ascii="Calibri" w:eastAsia="Calibri" w:hAnsi="Calibri" w:cs="Calibri"/>
-                <w:i/>
-                <w:iCs/>
-                <w:color w:val="000000" w:themeColor="text1"/>
-                <w:lang w:val="en-SG"/>
-              </w:rPr>
-              <w:t>Insert the response verbatim from ChatGPT</w:t>
-            </w:r>
-            <w:r>
-              <w:rPr>
-                <w:rFonts w:ascii="Calibri" w:eastAsia="Calibri" w:hAnsi="Calibri" w:cs="Calibri"/>
-                <w:color w:val="000000" w:themeColor="text1"/>
-                <w:lang w:val="en-SG"/>
-              </w:rPr>
-              <w:t xml:space="preserve"> &gt;</w:t>
-            </w:r>
+                <w:b/>
+                <w:bCs/>
+                <w:color w:val="000000" w:themeColor="text1"/>
+                <w:lang w:val="en-SG"/>
+              </w:rPr>
+              <w:t>1. Unpackaged (United Kingdom)</w:t>
+            </w:r>
+          </w:p>
+          <w:p>
+            <w:pPr>
+              <w:pStyle w:val="NoSpacing"/>
+              <w:spacing w:before="60" w:after="60"/>
+              <w:rPr>
+                <w:rFonts w:ascii="Calibri" w:eastAsia="Calibri" w:hAnsi="Calibri" w:cs="Calibri"/>
+                <w:color w:val="000000" w:themeColor="text1"/>
+                <w:lang w:val="en-SG"/>
+              </w:rPr>
+            </w:pPr>
+            <w:r>
+              <w:rPr>
+                <w:rFonts w:ascii="Calibri" w:eastAsia="Calibri" w:hAnsi="Calibri" w:cs="Calibri"/>
+                <w:b/>
+                <w:bCs/>
+                <w:color w:val="000000" w:themeColor="text1"/>
+                <w:lang w:val="en-SG"/>
+              </w:rPr>
+              <w:t>Location:</w:t>
+            </w:r>
+            <w:r>
+              <w:rPr>
+                <w:rFonts w:ascii="Calibri" w:eastAsia="Calibri" w:hAnsi="Calibri" w:cs="Calibri"/>
+                <w:color w:val="000000" w:themeColor="text1"/>
+                <w:lang w:val="en-SG"/>
+              </w:rPr>
+              <w:t xml:space="preserve"> London, UK</w:t>
+            </w:r>
+            <w:r>
+              <w:rPr>
+                <w:rFonts w:ascii="Calibri" w:eastAsia="Calibri" w:hAnsi="Calibri" w:cs="Calibri"/>
+                <w:color w:val="000000" w:themeColor="text1"/>
+                <w:lang w:val="en-SG"/>
+              </w:rPr>
+              <w:br/>
+            </w:r>
+            <w:r>
+              <w:rPr>
+                <w:rFonts w:ascii="Calibri" w:eastAsia="Calibri" w:hAnsi="Calibri" w:cs="Calibri"/>
+                <w:b/>
+                <w:bCs/>
+                <w:color w:val="000000" w:themeColor="text1"/>
+                <w:lang w:val="en-SG"/>
+              </w:rPr>
+              <w:t>Overview:</w:t>
+            </w:r>
+            <w:r>
+              <w:rPr>
+                <w:rFonts w:ascii="Calibri" w:eastAsia="Calibri" w:hAnsi="Calibri" w:cs="Calibri"/>
+                <w:color w:val="000000" w:themeColor="text1"/>
+                <w:lang w:val="en-SG"/>
+              </w:rPr>
+              <w:br/>
+              <w:t>Unpackaged was one of the first zero-waste shops in the UK, founded in 2006. The store allows customers to bring their own containers to refill items such as grains, oils, spices, and cleaning products.</w:t>
+            </w:r>
+          </w:p>
+          <w:p>
+            <w:pPr>
+              <w:pStyle w:val="NoSpacing"/>
+              <w:spacing w:before="60" w:after="60"/>
+              <w:rPr>
+                <w:rFonts w:ascii="Calibri" w:eastAsia="Calibri" w:hAnsi="Calibri" w:cs="Calibri"/>
+                <w:color w:val="000000" w:themeColor="text1"/>
+                <w:lang w:val="en-SG"/>
+              </w:rPr>
+            </w:pPr>
+            <w:r>
+              <w:rPr>
+                <w:rFonts w:ascii="Calibri" w:eastAsia="Calibri" w:hAnsi="Calibri" w:cs="Calibri"/>
+                <w:b/>
+                <w:bCs/>
+                <w:color w:val="000000" w:themeColor="text1"/>
+                <w:lang w:val="en-SG"/>
+              </w:rPr>
+              <w:t>Impact:</w:t>
+            </w:r>
+          </w:p>
+          <w:p>
+            <w:pPr>
+              <w:pStyle w:val="NoSpacing"/>
+              <w:numPr>
+                <w:ilvl w:val="0"/>
+                <w:numId w:val="4"/>
+              </w:numPr>
+              <w:spacing w:before="60" w:after="60"/>
+              <w:rPr>
+                <w:rFonts w:ascii="Calibri" w:eastAsia="Calibri" w:hAnsi="Calibri" w:cs="Calibri"/>
+                <w:color w:val="000000" w:themeColor="text1"/>
+                <w:lang w:val="en-SG"/>
+              </w:rPr>
+            </w:pPr>
+            <w:r>
+              <w:rPr>
+                <w:rFonts w:ascii="Calibri" w:eastAsia="Calibri" w:hAnsi="Calibri" w:cs="Calibri"/>
+                <w:color w:val="000000" w:themeColor="text1"/>
+                <w:lang w:val="en-SG"/>
+              </w:rPr>
+              <w:t>Reduced packaging waste significantly.</w:t>
+            </w:r>
+          </w:p>
+          <w:p>
+            <w:pPr>
+              <w:pStyle w:val="NoSpacing"/>
+              <w:numPr>
+                <w:ilvl w:val="0"/>
+                <w:numId w:val="4"/>
+              </w:numPr>
+              <w:spacing w:before="60" w:after="60"/>
+              <w:rPr>
+                <w:rFonts w:ascii="Calibri" w:eastAsia="Calibri" w:hAnsi="Calibri" w:cs="Calibri"/>
+                <w:color w:val="000000" w:themeColor="text1"/>
+                <w:lang w:val="en-SG"/>
+              </w:rPr>
+            </w:pPr>
+            <w:r>
+              <w:rPr>
+                <w:rFonts w:ascii="Calibri" w:eastAsia="Calibri" w:hAnsi="Calibri" w:cs="Calibri"/>
+                <w:color w:val="000000" w:themeColor="text1"/>
+                <w:lang w:val="en-SG"/>
+              </w:rPr>
+              <w:t>Inspired a wave of zero-waste stores across Europe.</w:t>
+            </w:r>
+          </w:p>
+          <w:p>
+            <w:pPr>
+              <w:pStyle w:val="NoSpacing"/>
+              <w:numPr>
+                <w:ilvl w:val="0"/>
+                <w:numId w:val="4"/>
+              </w:numPr>
+              <w:spacing w:before="60" w:after="60"/>
+              <w:rPr>
+                <w:rFonts w:ascii="Calibri" w:eastAsia="Calibri" w:hAnsi="Calibri" w:cs="Calibri"/>
+                <w:color w:val="000000" w:themeColor="text1"/>
+                <w:lang w:val="en-SG"/>
+              </w:rPr>
+            </w:pPr>
+            <w:r>
+              <w:rPr>
+                <w:rFonts w:ascii="Calibri" w:eastAsia="Calibri" w:hAnsi="Calibri" w:cs="Calibri"/>
+                <w:color w:val="000000" w:themeColor="text1"/>
+                <w:lang w:val="en-SG"/>
+              </w:rPr>
+              <w:t>Collaborated with larger retailers to test refill stations.</w:t>
+            </w:r>
+          </w:p>
+          <w:p>
+            <w:pPr>
+              <w:pStyle w:val="NoSpacing"/>
+              <w:spacing w:before="60" w:after="60"/>
+              <w:rPr>
+                <w:rFonts w:ascii="Calibri" w:eastAsia="Calibri" w:hAnsi="Calibri" w:cs="Calibri"/>
+                <w:color w:val="000000" w:themeColor="text1"/>
+                <w:lang w:val="en-SG"/>
+              </w:rPr>
+            </w:pPr>
+            <w:r>
+              <w:rPr>
+                <w:rFonts w:ascii="Calibri" w:eastAsia="Calibri" w:hAnsi="Calibri" w:cs="Calibri"/>
+                <w:color w:val="000000" w:themeColor="text1"/>
+                <w:lang w:val="en-SG"/>
+              </w:rPr>
+              <w:pict w14:anchorId="30A7936E">
+                <v:rect id="_x0000_i1080" style="width:0;height:1.5pt" o:hralign="center" o:hrstd="t" o:hr="t" fillcolor="#a0a0a0" stroked="f"/>
+              </w:pict>
+            </w:r>
+          </w:p>
+          <w:p>
+            <w:pPr>
+              <w:pStyle w:val="NoSpacing"/>
+              <w:spacing w:before="60" w:after="60"/>
+              <w:rPr>
+                <w:rFonts w:ascii="Calibri" w:eastAsia="Calibri" w:hAnsi="Calibri" w:cs="Calibri"/>
+                <w:b/>
+                <w:bCs/>
+                <w:color w:val="000000" w:themeColor="text1"/>
+                <w:lang w:val="en-SG"/>
+              </w:rPr>
+            </w:pPr>
+            <w:r>
+              <w:rPr>
+                <w:rFonts w:ascii="Calibri" w:eastAsia="Calibri" w:hAnsi="Calibri" w:cs="Calibri"/>
+                <w:b/>
+                <w:bCs/>
+                <w:color w:val="000000" w:themeColor="text1"/>
+                <w:lang w:val="en-SG"/>
+              </w:rPr>
+              <w:t>2. Nada Grocery (Canada)</w:t>
+            </w:r>
+          </w:p>
+          <w:p>
+            <w:pPr>
+              <w:pStyle w:val="NoSpacing"/>
+              <w:spacing w:before="60" w:after="60"/>
+              <w:rPr>
+                <w:rFonts w:ascii="Calibri" w:eastAsia="Calibri" w:hAnsi="Calibri" w:cs="Calibri"/>
+                <w:color w:val="000000" w:themeColor="text1"/>
+                <w:lang w:val="en-SG"/>
+              </w:rPr>
+            </w:pPr>
+            <w:r>
+              <w:rPr>
+                <w:rFonts w:ascii="Calibri" w:eastAsia="Calibri" w:hAnsi="Calibri" w:cs="Calibri"/>
+                <w:b/>
+                <w:bCs/>
+                <w:color w:val="000000" w:themeColor="text1"/>
+                <w:lang w:val="en-SG"/>
+              </w:rPr>
+              <w:t>Location:</w:t>
+            </w:r>
+            <w:r>
+              <w:rPr>
+                <w:rFonts w:ascii="Calibri" w:eastAsia="Calibri" w:hAnsi="Calibri" w:cs="Calibri"/>
+                <w:color w:val="000000" w:themeColor="text1"/>
+                <w:lang w:val="en-SG"/>
+              </w:rPr>
+              <w:t xml:space="preserve"> Vancouver, British Columbia</w:t>
+            </w:r>
+            <w:r>
+              <w:rPr>
+                <w:rFonts w:ascii="Calibri" w:eastAsia="Calibri" w:hAnsi="Calibri" w:cs="Calibri"/>
+                <w:color w:val="000000" w:themeColor="text1"/>
+                <w:lang w:val="en-SG"/>
+              </w:rPr>
+              <w:br/>
+            </w:r>
+            <w:r>
+              <w:rPr>
+                <w:rFonts w:ascii="Calibri" w:eastAsia="Calibri" w:hAnsi="Calibri" w:cs="Calibri"/>
+                <w:b/>
+                <w:bCs/>
+                <w:color w:val="000000" w:themeColor="text1"/>
+                <w:lang w:val="en-SG"/>
+              </w:rPr>
+              <w:t>Overview:</w:t>
+            </w:r>
+            <w:r>
+              <w:rPr>
+                <w:rFonts w:ascii="Calibri" w:eastAsia="Calibri" w:hAnsi="Calibri" w:cs="Calibri"/>
+                <w:color w:val="000000" w:themeColor="text1"/>
+                <w:lang w:val="en-SG"/>
+              </w:rPr>
+              <w:br/>
+              <w:t>Nada Grocery is a package-free grocery store that encourages reusable containers and sells everything from produce to household items without packaging.</w:t>
+            </w:r>
+          </w:p>
+          <w:p>
+            <w:pPr>
+              <w:pStyle w:val="NoSpacing"/>
+              <w:spacing w:before="60" w:after="60"/>
+              <w:rPr>
+                <w:rFonts w:ascii="Calibri" w:eastAsia="Calibri" w:hAnsi="Calibri" w:cs="Calibri"/>
+                <w:color w:val="000000" w:themeColor="text1"/>
+                <w:lang w:val="en-SG"/>
+              </w:rPr>
+            </w:pPr>
+            <w:r>
+              <w:rPr>
+                <w:rFonts w:ascii="Calibri" w:eastAsia="Calibri" w:hAnsi="Calibri" w:cs="Calibri"/>
+                <w:b/>
+                <w:bCs/>
+                <w:color w:val="000000" w:themeColor="text1"/>
+                <w:lang w:val="en-SG"/>
+              </w:rPr>
+              <w:t>Impact:</w:t>
+            </w:r>
+          </w:p>
+          <w:p>
+            <w:pPr>
+              <w:pStyle w:val="NoSpacing"/>
+              <w:numPr>
+                <w:ilvl w:val="0"/>
+                <w:numId w:val="5"/>
+              </w:numPr>
+              <w:spacing w:before="60" w:after="60"/>
+              <w:rPr>
+                <w:rFonts w:ascii="Calibri" w:eastAsia="Calibri" w:hAnsi="Calibri" w:cs="Calibri"/>
+                <w:color w:val="000000" w:themeColor="text1"/>
+                <w:lang w:val="en-SG"/>
+              </w:rPr>
+            </w:pPr>
+            <w:r>
+              <w:rPr>
+                <w:rFonts w:ascii="Calibri" w:eastAsia="Calibri" w:hAnsi="Calibri" w:cs="Calibri"/>
+                <w:color w:val="000000" w:themeColor="text1"/>
+                <w:lang w:val="en-SG"/>
+              </w:rPr>
+              <w:t xml:space="preserve">Diverted over </w:t>
+            </w:r>
+            <w:r>
+              <w:rPr>
+                <w:rFonts w:ascii="Calibri" w:eastAsia="Calibri" w:hAnsi="Calibri" w:cs="Calibri"/>
+                <w:b/>
+                <w:bCs/>
+                <w:color w:val="000000" w:themeColor="text1"/>
+                <w:lang w:val="en-SG"/>
+              </w:rPr>
+              <w:t>1 million containers</w:t>
+            </w:r>
+            <w:r>
+              <w:rPr>
+                <w:rFonts w:ascii="Calibri" w:eastAsia="Calibri" w:hAnsi="Calibri" w:cs="Calibri"/>
+                <w:color w:val="000000" w:themeColor="text1"/>
+                <w:lang w:val="en-SG"/>
+              </w:rPr>
+              <w:t xml:space="preserve"> from landfills.</w:t>
+            </w:r>
+          </w:p>
+          <w:p>
+            <w:pPr>
+              <w:pStyle w:val="NoSpacing"/>
+              <w:numPr>
+                <w:ilvl w:val="0"/>
+                <w:numId w:val="5"/>
+              </w:numPr>
+              <w:spacing w:before="60" w:after="60"/>
+              <w:rPr>
+                <w:rFonts w:ascii="Calibri" w:eastAsia="Calibri" w:hAnsi="Calibri" w:cs="Calibri"/>
+                <w:color w:val="000000" w:themeColor="text1"/>
+                <w:lang w:val="en-SG"/>
+              </w:rPr>
+            </w:pPr>
+            <w:r>
+              <w:rPr>
+                <w:rFonts w:ascii="Calibri" w:eastAsia="Calibri" w:hAnsi="Calibri" w:cs="Calibri"/>
+                <w:color w:val="000000" w:themeColor="text1"/>
+                <w:lang w:val="en-SG"/>
+              </w:rPr>
+              <w:t>Hosts educational events on sustainability.</w:t>
+            </w:r>
+          </w:p>
+          <w:p>
+            <w:pPr>
+              <w:pStyle w:val="NoSpacing"/>
+              <w:numPr>
+                <w:ilvl w:val="0"/>
+                <w:numId w:val="5"/>
+              </w:numPr>
+              <w:spacing w:before="60" w:after="60"/>
+              <w:rPr>
+                <w:rFonts w:ascii="Calibri" w:eastAsia="Calibri" w:hAnsi="Calibri" w:cs="Calibri"/>
+                <w:color w:val="000000" w:themeColor="text1"/>
+                <w:lang w:val="en-SG"/>
+              </w:rPr>
+            </w:pPr>
+            <w:r>
+              <w:rPr>
+                <w:rFonts w:ascii="Calibri" w:eastAsia="Calibri" w:hAnsi="Calibri" w:cs="Calibri"/>
+                <w:color w:val="000000" w:themeColor="text1"/>
+                <w:lang w:val="en-SG"/>
+              </w:rPr>
+              <w:t>Partnered with local producers to maintain a low carbon footprint.</w:t>
+            </w:r>
+          </w:p>
+          <w:p>
+            <w:pPr>
+              <w:pStyle w:val="NoSpacing"/>
+              <w:spacing w:before="60" w:after="60"/>
+              <w:rPr>
+                <w:rFonts w:ascii="Calibri" w:eastAsia="Calibri" w:hAnsi="Calibri" w:cs="Calibri"/>
+                <w:color w:val="000000" w:themeColor="text1"/>
+                <w:lang w:val="en-SG"/>
+              </w:rPr>
+            </w:pPr>
+            <w:r>
+              <w:rPr>
+                <w:rFonts w:ascii="Calibri" w:eastAsia="Calibri" w:hAnsi="Calibri" w:cs="Calibri"/>
+                <w:color w:val="000000" w:themeColor="text1"/>
+                <w:lang w:val="en-SG"/>
+              </w:rPr>
+              <w:pict w14:anchorId="27CFADBE">
+                <v:rect id="_x0000_i1081" style="width:0;height:1.5pt" o:hralign="center" o:hrstd="t" o:hr="t" fillcolor="#a0a0a0" stroked="f"/>
+              </w:pict>
+            </w:r>
+          </w:p>
+          <w:p>
+            <w:pPr>
+              <w:pStyle w:val="NoSpacing"/>
+              <w:spacing w:before="60" w:after="60"/>
+              <w:rPr>
+                <w:rFonts w:ascii="Calibri" w:eastAsia="Calibri" w:hAnsi="Calibri" w:cs="Calibri"/>
+                <w:b/>
+                <w:bCs/>
+                <w:color w:val="000000" w:themeColor="text1"/>
+                <w:lang w:val="en-SG"/>
+              </w:rPr>
+            </w:pPr>
+            <w:r>
+              <w:rPr>
+                <w:rFonts w:ascii="Calibri" w:eastAsia="Calibri" w:hAnsi="Calibri" w:cs="Calibri"/>
+                <w:b/>
+                <w:bCs/>
+                <w:color w:val="000000" w:themeColor="text1"/>
+                <w:lang w:val="en-SG"/>
+              </w:rPr>
+              <w:t xml:space="preserve">3. </w:t>
+            </w:r>
+            <w:proofErr w:type="spellStart"/>
+            <w:r>
+              <w:rPr>
+                <w:rFonts w:ascii="Calibri" w:eastAsia="Calibri" w:hAnsi="Calibri" w:cs="Calibri"/>
+                <w:b/>
+                <w:bCs/>
+                <w:color w:val="000000" w:themeColor="text1"/>
+                <w:lang w:val="en-SG"/>
+              </w:rPr>
+              <w:t>Kamikatsu</w:t>
+            </w:r>
+            <w:proofErr w:type="spellEnd"/>
+            <w:r>
+              <w:rPr>
+                <w:rFonts w:ascii="Calibri" w:eastAsia="Calibri" w:hAnsi="Calibri" w:cs="Calibri"/>
+                <w:b/>
+                <w:bCs/>
+                <w:color w:val="000000" w:themeColor="text1"/>
+                <w:lang w:val="en-SG"/>
+              </w:rPr>
+              <w:t xml:space="preserve"> (Japan)</w:t>
+            </w:r>
+          </w:p>
+          <w:p>
+            <w:pPr>
+              <w:pStyle w:val="NoSpacing"/>
+              <w:spacing w:before="60" w:after="60"/>
+              <w:rPr>
+                <w:rFonts w:ascii="Calibri" w:eastAsia="Calibri" w:hAnsi="Calibri" w:cs="Calibri"/>
+                <w:color w:val="000000" w:themeColor="text1"/>
+                <w:lang w:val="en-SG"/>
+              </w:rPr>
+            </w:pPr>
+            <w:r>
+              <w:rPr>
+                <w:rFonts w:ascii="Calibri" w:eastAsia="Calibri" w:hAnsi="Calibri" w:cs="Calibri"/>
+                <w:b/>
+                <w:bCs/>
+                <w:color w:val="000000" w:themeColor="text1"/>
+                <w:lang w:val="en-SG"/>
+              </w:rPr>
+              <w:t>Location:</w:t>
+            </w:r>
+            <w:r>
+              <w:rPr>
+                <w:rFonts w:ascii="Calibri" w:eastAsia="Calibri" w:hAnsi="Calibri" w:cs="Calibri"/>
+                <w:color w:val="000000" w:themeColor="text1"/>
+                <w:lang w:val="en-SG"/>
+              </w:rPr>
+              <w:t xml:space="preserve"> Tokushima Prefecture, Japan</w:t>
+            </w:r>
+            <w:r>
+              <w:rPr>
+                <w:rFonts w:ascii="Calibri" w:eastAsia="Calibri" w:hAnsi="Calibri" w:cs="Calibri"/>
+                <w:color w:val="000000" w:themeColor="text1"/>
+                <w:lang w:val="en-SG"/>
+              </w:rPr>
+              <w:br/>
+            </w:r>
+            <w:r>
+              <w:rPr>
+                <w:rFonts w:ascii="Calibri" w:eastAsia="Calibri" w:hAnsi="Calibri" w:cs="Calibri"/>
+                <w:b/>
+                <w:bCs/>
+                <w:color w:val="000000" w:themeColor="text1"/>
+                <w:lang w:val="en-SG"/>
+              </w:rPr>
+              <w:t>Overview:</w:t>
+            </w:r>
+            <w:r>
+              <w:rPr>
+                <w:rFonts w:ascii="Calibri" w:eastAsia="Calibri" w:hAnsi="Calibri" w:cs="Calibri"/>
+                <w:color w:val="000000" w:themeColor="text1"/>
+                <w:lang w:val="en-SG"/>
+              </w:rPr>
+              <w:br/>
+            </w:r>
+            <w:proofErr w:type="spellStart"/>
+            <w:r>
+              <w:rPr>
+                <w:rFonts w:ascii="Calibri" w:eastAsia="Calibri" w:hAnsi="Calibri" w:cs="Calibri"/>
+                <w:color w:val="000000" w:themeColor="text1"/>
+                <w:lang w:val="en-SG"/>
+              </w:rPr>
+              <w:t>Kamikatsu</w:t>
+            </w:r>
+            <w:proofErr w:type="spellEnd"/>
+            <w:r>
+              <w:rPr>
+                <w:rFonts w:ascii="Calibri" w:eastAsia="Calibri" w:hAnsi="Calibri" w:cs="Calibri"/>
+                <w:color w:val="000000" w:themeColor="text1"/>
+                <w:lang w:val="en-SG"/>
+              </w:rPr>
+              <w:t xml:space="preserve"> is a small town that adopted a strict zero-waste policy in 2003. Residents sort waste into </w:t>
+            </w:r>
+            <w:r>
+              <w:rPr>
+                <w:rFonts w:ascii="Calibri" w:eastAsia="Calibri" w:hAnsi="Calibri" w:cs="Calibri"/>
+                <w:b/>
+                <w:bCs/>
+                <w:color w:val="000000" w:themeColor="text1"/>
+                <w:lang w:val="en-SG"/>
+              </w:rPr>
+              <w:t>45+ categories</w:t>
+            </w:r>
+            <w:r>
+              <w:rPr>
+                <w:rFonts w:ascii="Calibri" w:eastAsia="Calibri" w:hAnsi="Calibri" w:cs="Calibri"/>
+                <w:color w:val="000000" w:themeColor="text1"/>
+                <w:lang w:val="en-SG"/>
+              </w:rPr>
+              <w:t xml:space="preserve"> for recycling and reuse.</w:t>
+            </w:r>
+          </w:p>
+          <w:p>
+            <w:pPr>
+              <w:pStyle w:val="NoSpacing"/>
+              <w:spacing w:before="60" w:after="60"/>
+              <w:rPr>
+                <w:rFonts w:ascii="Calibri" w:eastAsia="Calibri" w:hAnsi="Calibri" w:cs="Calibri"/>
+                <w:color w:val="000000" w:themeColor="text1"/>
+                <w:lang w:val="en-SG"/>
+              </w:rPr>
+            </w:pPr>
+            <w:r>
+              <w:rPr>
+                <w:rFonts w:ascii="Calibri" w:eastAsia="Calibri" w:hAnsi="Calibri" w:cs="Calibri"/>
+                <w:b/>
+                <w:bCs/>
+                <w:color w:val="000000" w:themeColor="text1"/>
+                <w:lang w:val="en-SG"/>
+              </w:rPr>
+              <w:t>Impact:</w:t>
+            </w:r>
+          </w:p>
+          <w:p>
+            <w:pPr>
+              <w:pStyle w:val="NoSpacing"/>
+              <w:numPr>
+                <w:ilvl w:val="0"/>
+                <w:numId w:val="6"/>
+              </w:numPr>
+              <w:spacing w:before="60" w:after="60"/>
+              <w:rPr>
+                <w:rFonts w:ascii="Calibri" w:eastAsia="Calibri" w:hAnsi="Calibri" w:cs="Calibri"/>
+                <w:color w:val="000000" w:themeColor="text1"/>
+                <w:lang w:val="en-SG"/>
+              </w:rPr>
+            </w:pPr>
+            <w:r>
+              <w:rPr>
+                <w:rFonts w:ascii="Calibri" w:eastAsia="Calibri" w:hAnsi="Calibri" w:cs="Calibri"/>
+                <w:color w:val="000000" w:themeColor="text1"/>
+                <w:lang w:val="en-SG"/>
+              </w:rPr>
+              <w:t>Diverted over 80% of its waste from landfills.</w:t>
+            </w:r>
+          </w:p>
+          <w:p>
+            <w:pPr>
+              <w:pStyle w:val="NoSpacing"/>
+              <w:numPr>
+                <w:ilvl w:val="0"/>
+                <w:numId w:val="6"/>
+              </w:numPr>
+              <w:spacing w:before="60" w:after="60"/>
+              <w:rPr>
+                <w:rFonts w:ascii="Calibri" w:eastAsia="Calibri" w:hAnsi="Calibri" w:cs="Calibri"/>
+                <w:color w:val="000000" w:themeColor="text1"/>
+                <w:lang w:val="en-SG"/>
+              </w:rPr>
+            </w:pPr>
+            <w:r>
+              <w:rPr>
+                <w:rFonts w:ascii="Calibri" w:eastAsia="Calibri" w:hAnsi="Calibri" w:cs="Calibri"/>
+                <w:color w:val="000000" w:themeColor="text1"/>
+                <w:lang w:val="en-SG"/>
+              </w:rPr>
+              <w:t>Set a global example of community-led zero-waste living.</w:t>
+            </w:r>
+          </w:p>
+          <w:p>
+            <w:pPr>
+              <w:pStyle w:val="NoSpacing"/>
+              <w:numPr>
+                <w:ilvl w:val="0"/>
+                <w:numId w:val="6"/>
+              </w:numPr>
+              <w:spacing w:before="60" w:after="60"/>
+              <w:rPr>
+                <w:rFonts w:ascii="Calibri" w:eastAsia="Calibri" w:hAnsi="Calibri" w:cs="Calibri"/>
+                <w:color w:val="000000" w:themeColor="text1"/>
+                <w:lang w:val="en-SG"/>
+              </w:rPr>
+            </w:pPr>
+            <w:r>
+              <w:rPr>
+                <w:rFonts w:ascii="Calibri" w:eastAsia="Calibri" w:hAnsi="Calibri" w:cs="Calibri"/>
+                <w:color w:val="000000" w:themeColor="text1"/>
+                <w:lang w:val="en-SG"/>
+              </w:rPr>
+              <w:t>Plans to become fully zero-waste by 2030.</w:t>
+            </w:r>
+          </w:p>
+          <w:p>
+            <w:pPr>
+              <w:pStyle w:val="NoSpacing"/>
+              <w:spacing w:before="60" w:after="60"/>
+              <w:rPr>
+                <w:rFonts w:ascii="Calibri" w:eastAsia="Calibri" w:hAnsi="Calibri" w:cs="Calibri"/>
+                <w:color w:val="000000" w:themeColor="text1"/>
+                <w:lang w:val="en-SG"/>
+              </w:rPr>
+            </w:pPr>
+            <w:r>
+              <w:rPr>
+                <w:rFonts w:ascii="Calibri" w:eastAsia="Calibri" w:hAnsi="Calibri" w:cs="Calibri"/>
+                <w:color w:val="000000" w:themeColor="text1"/>
+                <w:lang w:val="en-SG"/>
+              </w:rPr>
+              <w:pict w14:anchorId="65491023">
+                <v:rect id="_x0000_i1082" style="width:0;height:1.5pt" o:hralign="center" o:hrstd="t" o:hr="t" fillcolor="#a0a0a0" stroked="f"/>
+              </w:pict>
+            </w:r>
+          </w:p>
+          <w:p>
+            <w:pPr>
+              <w:pStyle w:val="NoSpacing"/>
+              <w:spacing w:before="60" w:after="60"/>
+              <w:rPr>
+                <w:rFonts w:ascii="Calibri" w:eastAsia="Calibri" w:hAnsi="Calibri" w:cs="Calibri"/>
+                <w:color w:val="000000" w:themeColor="text1"/>
+                <w:lang w:val="en-SG"/>
+              </w:rPr>
+            </w:pPr>
+            <w:r>
+              <w:rPr>
+                <w:rFonts w:ascii="Calibri" w:eastAsia="Calibri" w:hAnsi="Calibri" w:cs="Calibri"/>
+                <w:color w:val="000000" w:themeColor="text1"/>
+                <w:lang w:val="en-SG"/>
+              </w:rPr>
+              <w:t>Let me know if you'd like visuals or case studies for any of these.</w:t>
+            </w:r>
+          </w:p>
+          <w:p>
+            <w:pPr>
+              <w:pStyle w:val="NoSpacing"/>
+              <w:spacing w:before="60" w:after="60"/>
+              <w:rPr>
+                <w:rFonts w:ascii="Calibri" w:eastAsia="Calibri" w:hAnsi="Calibri" w:cs="Calibri"/>
+                <w:color w:val="000000" w:themeColor="text1"/>
+                <w:lang w:val="en-SG"/>
+              </w:rPr>
+            </w:pPr>
           </w:p>
         </w:tc>
       </w:tr>
@@ -920,6 +1556,7 @@
                 <w:color w:val="000000" w:themeColor="text1"/>
                 <w:lang w:val="en-SG"/>
               </w:rPr>
+              <w:lastRenderedPageBreak/>
               <w:t>Impact on submission</w:t>
             </w:r>
           </w:p>
@@ -953,28 +1590,34 @@
             <w:r>
               <w:rPr>
                 <w:rFonts w:ascii="Calibri" w:eastAsia="Calibri" w:hAnsi="Calibri" w:cs="Calibri"/>
-                <w:color w:val="000000" w:themeColor="text1"/>
-                <w:lang w:val="en-SG"/>
-              </w:rPr>
-              <w:t xml:space="preserve">&lt; </w:t>
-            </w:r>
-            <w:r>
-              <w:rPr>
-                <w:rFonts w:ascii="Calibri" w:eastAsia="Calibri" w:hAnsi="Calibri" w:cs="Calibri"/>
                 <w:i/>
                 <w:iCs/>
                 <w:color w:val="000000" w:themeColor="text1"/>
                 <w:lang w:val="en-SG"/>
               </w:rPr>
-              <w:t>Briefly explain which part of your submitted work was ChatGPT’s response applied</w:t>
-            </w:r>
-            <w:r>
-              <w:rPr>
-                <w:rFonts w:ascii="Calibri" w:eastAsia="Calibri" w:hAnsi="Calibri" w:cs="Calibri"/>
-                <w:color w:val="000000" w:themeColor="text1"/>
-                <w:lang w:val="en-SG"/>
-              </w:rPr>
-              <w:t xml:space="preserve"> &gt;</w:t>
+              <w:t xml:space="preserve">Gave me inspiration leading to the ideas for the success stories, </w:t>
+            </w:r>
+            <w:proofErr w:type="spellStart"/>
+            <w:r>
+              <w:rPr>
+                <w:rFonts w:ascii="Calibri" w:eastAsia="Calibri" w:hAnsi="Calibri" w:cs="Calibri"/>
+                <w:i/>
+                <w:iCs/>
+                <w:color w:val="000000" w:themeColor="text1"/>
+                <w:lang w:val="en-SG"/>
+              </w:rPr>
+              <w:t>Kamikatsu</w:t>
+            </w:r>
+            <w:proofErr w:type="spellEnd"/>
+            <w:r>
+              <w:rPr>
+                <w:rFonts w:ascii="Calibri" w:eastAsia="Calibri" w:hAnsi="Calibri" w:cs="Calibri"/>
+                <w:i/>
+                <w:iCs/>
+                <w:color w:val="000000" w:themeColor="text1"/>
+                <w:lang w:val="en-SG"/>
+              </w:rPr>
+              <w:t xml:space="preserve">, Unpackaged UK and NADA Grocery CA </w:t>
             </w:r>
           </w:p>
         </w:tc>
@@ -1106,45 +1749,7 @@
                 <w:color w:val="000000" w:themeColor="text1"/>
                 <w:lang w:val="en-SG"/>
               </w:rPr>
-              <w:t xml:space="preserve">&lt; </w:t>
-            </w:r>
-            <w:r>
-              <w:rPr>
-                <w:rFonts w:ascii="Calibri" w:eastAsia="Calibri" w:hAnsi="Calibri" w:cs="Calibri"/>
-                <w:i/>
-                <w:iCs/>
-                <w:color w:val="000000" w:themeColor="text1"/>
-                <w:lang w:val="en-SG"/>
-              </w:rPr>
-              <w:t xml:space="preserve">Link to online </w:t>
-            </w:r>
-            <w:r>
-              <w:rPr>
-                <w:rFonts w:ascii="Calibri" w:eastAsia="Calibri" w:hAnsi="Calibri" w:cs="Calibri"/>
-                <w:i/>
-                <w:iCs/>
-                <w:color w:val="000000" w:themeColor="text1"/>
-                <w:lang w:val="en-SG"/>
-              </w:rPr>
-              <w:t>source</w:t>
-            </w:r>
-            <w:r>
-              <w:rPr>
-                <w:rFonts w:ascii="Calibri" w:eastAsia="Calibri" w:hAnsi="Calibri" w:cs="Calibri"/>
-                <w:i/>
-                <w:iCs/>
-                <w:color w:val="000000" w:themeColor="text1"/>
-                <w:lang w:val="en-SG"/>
-              </w:rPr>
-              <w:t xml:space="preserve"> </w:t>
-            </w:r>
-            <w:r>
-              <w:rPr>
-                <w:rFonts w:ascii="Calibri" w:eastAsia="Calibri" w:hAnsi="Calibri" w:cs="Calibri"/>
-                <w:color w:val="000000" w:themeColor="text1"/>
-                <w:lang w:val="en-SG"/>
-              </w:rPr>
-              <w:t>&gt;</w:t>
+              <w:t>Unsplash.com</w:t>
             </w:r>
           </w:p>
         </w:tc>
@@ -1167,25 +1772,7 @@
                 <w:color w:val="000000" w:themeColor="text1"/>
                 <w:lang w:val="en-SG"/>
               </w:rPr>
-              <w:t xml:space="preserve">&lt; </w:t>
-            </w:r>
-            <w:r>
-              <w:rPr>
-                <w:rFonts w:ascii="Calibri" w:eastAsia="Calibri" w:hAnsi="Calibri" w:cs="Calibri"/>
-                <w:i/>
-                <w:iCs/>
-                <w:color w:val="000000" w:themeColor="text1"/>
-                <w:lang w:val="en-SG"/>
-              </w:rPr>
-              <w:t>Briefly explain which part of your submitted work the online source was applied</w:t>
-            </w:r>
-            <w:r>
-              <w:rPr>
-                <w:rFonts w:ascii="Calibri" w:eastAsia="Calibri" w:hAnsi="Calibri" w:cs="Calibri"/>
-                <w:color w:val="000000" w:themeColor="text1"/>
-                <w:lang w:val="en-SG"/>
-              </w:rPr>
-              <w:t xml:space="preserve"> &gt;</w:t>
+              <w:t>Home page banner, zero-waste-principles icons, polaroid covers, goals.html banner, stories.html gallery</w:t>
             </w:r>
           </w:p>
         </w:tc>
@@ -1254,25 +1841,7 @@
                 <w:color w:val="000000" w:themeColor="text1"/>
                 <w:lang w:val="en-SG"/>
               </w:rPr>
-              <w:t xml:space="preserve">&lt; </w:t>
-            </w:r>
-            <w:r>
-              <w:rPr>
-                <w:rFonts w:ascii="Calibri" w:eastAsia="Calibri" w:hAnsi="Calibri" w:cs="Calibri"/>
-                <w:i/>
-                <w:iCs/>
-                <w:color w:val="000000" w:themeColor="text1"/>
-                <w:lang w:val="en-SG"/>
-              </w:rPr>
-              <w:t>Briefly explain which part of your submitted work the Book / Article / Journal was applied</w:t>
-            </w:r>
-            <w:r>
-              <w:rPr>
-                <w:rFonts w:ascii="Calibri" w:eastAsia="Calibri" w:hAnsi="Calibri" w:cs="Calibri"/>
-                <w:color w:val="000000" w:themeColor="text1"/>
-                <w:lang w:val="en-SG"/>
-              </w:rPr>
-              <w:t xml:space="preserve"> &gt;</w:t>
+              <w:t>Nil</w:t>
             </w:r>
           </w:p>
         </w:tc>
@@ -1381,85 +1950,7 @@
                 <w:color w:val="000000" w:themeColor="text1"/>
                 <w:lang w:val="en-SG"/>
               </w:rPr>
-              <w:t xml:space="preserve">&lt; </w:t>
-            </w:r>
-            <w:r>
-              <w:rPr>
-                <w:rFonts w:ascii="Calibri" w:eastAsia="Calibri" w:hAnsi="Calibri" w:cs="Calibri"/>
-                <w:i/>
-                <w:iCs/>
-                <w:color w:val="000000" w:themeColor="text1"/>
-                <w:lang w:val="en-SG"/>
-              </w:rPr>
-              <w:t xml:space="preserve">Briefly explain which part of your submitted work the help of another </w:t>
-            </w:r>
-            <w:r>
-              <w:rPr>
-                <w:rFonts w:ascii="Calibri" w:eastAsia="Calibri" w:hAnsi="Calibri" w:cs="Calibri"/>
-                <w:i/>
-                <w:iCs/>
-                <w:color w:val="000000" w:themeColor="text1"/>
-                <w:lang w:val="en-SG"/>
-              </w:rPr>
-              <w:t>studen</w:t>
-            </w:r>
-            <w:r>
-              <w:rPr>
-                <w:rFonts w:ascii="Calibri" w:eastAsia="Calibri" w:hAnsi="Calibri" w:cs="Calibri"/>
-                <w:i/>
-                <w:iCs/>
-                <w:color w:val="000000" w:themeColor="text1"/>
-                <w:lang w:val="en-SG"/>
-              </w:rPr>
-              <w:t>t</w:t>
-            </w:r>
-            <w:r>
-              <w:rPr>
-                <w:rFonts w:ascii="Calibri" w:eastAsia="Calibri" w:hAnsi="Calibri" w:cs="Calibri"/>
-                <w:i/>
-                <w:iCs/>
-                <w:color w:val="000000" w:themeColor="text1"/>
-                <w:lang w:val="en-SG"/>
-              </w:rPr>
-              <w:t xml:space="preserve"> </w:t>
-            </w:r>
-            <w:r>
-              <w:rPr>
-                <w:rFonts w:ascii="Calibri" w:eastAsia="Calibri" w:hAnsi="Calibri" w:cs="Calibri"/>
-                <w:i/>
-                <w:iCs/>
-                <w:color w:val="000000" w:themeColor="text1"/>
-                <w:lang w:val="en-SG"/>
-              </w:rPr>
-              <w:t>/</w:t>
-            </w:r>
-            <w:r>
-              <w:rPr>
-                <w:rFonts w:ascii="Calibri" w:eastAsia="Calibri" w:hAnsi="Calibri" w:cs="Calibri"/>
-                <w:i/>
-                <w:iCs/>
-                <w:color w:val="000000" w:themeColor="text1"/>
-                <w:lang w:val="en-SG"/>
-              </w:rPr>
-              <w:t xml:space="preserve"> </w:t>
-            </w:r>
-            <w:r>
-              <w:rPr>
-                <w:rFonts w:ascii="Calibri" w:eastAsia="Calibri" w:hAnsi="Calibri" w:cs="Calibri"/>
-                <w:i/>
-                <w:iCs/>
-                <w:color w:val="000000" w:themeColor="text1"/>
-                <w:lang w:val="en-SG"/>
-              </w:rPr>
-              <w:t>person was applied</w:t>
-            </w:r>
-            <w:r>
-              <w:rPr>
-                <w:rFonts w:ascii="Calibri" w:eastAsia="Calibri" w:hAnsi="Calibri" w:cs="Calibri"/>
-                <w:color w:val="000000" w:themeColor="text1"/>
-                <w:lang w:val="en-SG"/>
-              </w:rPr>
-              <w:t xml:space="preserve"> &gt;</w:t>
+              <w:t>Nil</w:t>
             </w:r>
           </w:p>
         </w:tc>
@@ -1540,61 +2031,7 @@
                 <w:color w:val="000000" w:themeColor="text1"/>
                 <w:lang w:val="en-SG"/>
               </w:rPr>
-              <w:t>&lt;</w:t>
-            </w:r>
-            <w:r>
-              <w:rPr>
-                <w:rFonts w:ascii="Calibri" w:eastAsia="Calibri" w:hAnsi="Calibri" w:cs="Calibri"/>
-                <w:color w:val="000000" w:themeColor="text1"/>
-                <w:lang w:val="en-SG"/>
-              </w:rPr>
-              <w:t xml:space="preserve"> </w:t>
-            </w:r>
-            <w:r>
-              <w:rPr>
-                <w:rFonts w:ascii="Calibri" w:eastAsia="Calibri" w:hAnsi="Calibri" w:cs="Calibri"/>
-                <w:i/>
-                <w:iCs/>
-                <w:color w:val="000000" w:themeColor="text1"/>
-                <w:lang w:val="en-SG"/>
-              </w:rPr>
-              <w:t xml:space="preserve">Briefly explain which part of your submitted work the </w:t>
-            </w:r>
-            <w:r>
-              <w:rPr>
-                <w:rFonts w:ascii="Calibri" w:eastAsia="Calibri" w:hAnsi="Calibri" w:cs="Calibri"/>
-                <w:i/>
-                <w:iCs/>
-                <w:color w:val="000000" w:themeColor="text1"/>
-                <w:lang w:val="en-SG"/>
-              </w:rPr>
-              <w:t>source</w:t>
-            </w:r>
-            <w:r>
-              <w:rPr>
-                <w:rFonts w:ascii="Calibri" w:eastAsia="Calibri" w:hAnsi="Calibri" w:cs="Calibri"/>
-                <w:i/>
-                <w:iCs/>
-                <w:color w:val="000000" w:themeColor="text1"/>
-                <w:lang w:val="en-SG"/>
-              </w:rPr>
-              <w:t xml:space="preserve"> was applied</w:t>
-            </w:r>
-            <w:r>
-              <w:rPr>
-                <w:rFonts w:ascii="Calibri" w:eastAsia="Calibri" w:hAnsi="Calibri" w:cs="Calibri"/>
-                <w:color w:val="000000" w:themeColor="text1"/>
-                <w:lang w:val="en-SG"/>
-              </w:rPr>
-              <w:t xml:space="preserve"> </w:t>
-            </w:r>
-            <w:r>
-              <w:rPr>
-                <w:rFonts w:ascii="Calibri" w:eastAsia="Calibri" w:hAnsi="Calibri" w:cs="Calibri"/>
-                <w:color w:val="000000" w:themeColor="text1"/>
-                <w:lang w:val="en-SG"/>
-              </w:rPr>
-              <w:t>&gt;</w:t>
+              <w:t>Nil</w:t>
             </w:r>
           </w:p>
         </w:tc>
@@ -1602,8 +2039,8 @@
     </w:tbl>
     <w:p/>
     <w:sectPr>
-      <w:headerReference w:type="default" r:id="rId9"/>
-      <w:footerReference w:type="default" r:id="rId10"/>
+      <w:headerReference w:type="default" r:id="rId10"/>
+      <w:footerReference w:type="default" r:id="rId11"/>
       <w:pgSz w:w="12240" w:h="15840"/>
       <w:pgMar w:top="1440" w:right="1440" w:bottom="1440" w:left="1440" w:header="720" w:footer="720" w:gutter="0"/>
       <w:cols w:space="720"/>
@@ -1888,6 +2325,923 @@
     </w:r>
   </w:p>
 </w:hdr>
+</file>
+
+<file path=word/numbering.xml><?xml version="1.0" encoding="utf-8"?>
+<w:numbering xmlns:wpc="http://schemas.microsoft.com/office/word/2010/wordprocessingCanvas" xmlns:cx="http://schemas.microsoft.com/office/drawing/2014/chartex" xmlns:cx1="http://schemas.microsoft.com/office/drawing/2015/9/8/chartex" xmlns:cx2="http://schemas.microsoft.com/office/drawing/2015/10/21/chartex" xmlns:cx3="http://schemas.microsoft.com/office/drawing/2016/5/9/chartex" xmlns:cx4="http://schemas.microsoft.com/office/drawing/2016/5/10/chartex" xmlns:cx5="http://schemas.microsoft.com/office/drawing/2016/5/11/chartex" xmlns:cx6="http://schemas.microsoft.com/office/drawing/2016/5/12/chartex" xmlns:cx7="http://schemas.microsoft.com/office/drawing/2016/5/13/chartex" xmlns:cx8="http://schemas.microsoft.com/office/drawing/2016/5/14/chartex" xmlns:mc="http://schemas.openxmlformats.org/markup-compatibility/2006" xmlns:aink="http://schemas.microsoft.com/office/drawing/2016/ink" xmlns:am3d="http://schemas.microsoft.com/office/drawing/2017/model3d" xmlns:o="urn:schemas-microsoft-com:office:office" xmlns:oel="http://schemas.microsoft.com/office/2019/extlst" xmlns:r="http://schemas.openxmlformats.org/officeDocument/2006/relationships" xmlns:m="http://schemas.openxmlformats.org/officeDocument/2006/math" xmlns:v="urn:schemas-microsoft-com:vml" xmlns:wp14="http://schemas.microsoft.com/office/word/2010/wordprocessingDrawing" xmlns:wp="http://schemas.openxmlformats.org/drawingml/2006/wordprocessingDrawing" xmlns:w10="urn:schemas-microsoft-com:office:word" xmlns:w="http://schemas.openxmlformats.org/wordprocessingml/2006/main" xmlns:w14="http://schemas.microsoft.com/office/word/2010/wordml" xmlns:w15="http://schemas.microsoft.com/office/word/2012/wordml" xmlns:w16cex="http://schemas.microsoft.com/office/word/2018/wordml/cex" xmlns:w16cid="http://schemas.microsoft.com/office/word/2016/wordml/cid" xmlns:w16="http://schemas.microsoft.com/office/word/2018/wordml" xmlns:w16du="http://schemas.microsoft.com/office/word/2023/wordml/word16du" xmlns:w16sdtdh="http://schemas.microsoft.com/office/word/2020/wordml/sdtdatahash" xmlns:w16sdtfl="http://schemas.microsoft.com/office/word/2024/wordml/sdtformatlock" xmlns:w16se="http://schemas.microsoft.com/office/word/2015/wordml/symex" xmlns:wpg="http://schemas.microsoft.com/office/word/2010/wordprocessingGroup" xmlns:wpi="http://schemas.microsoft.com/office/word/2010/wordprocessingInk" xmlns:wne="http://schemas.microsoft.com/office/word/2006/wordml" xmlns:wps="http://schemas.microsoft.com/office/word/2010/wordprocessingShape" mc:Ignorable="w14 w15 w16se w16cid w16 w16cex w16sdtdh w16sdtfl w16du wp14">
+  <w:abstractNum w:abstractNumId="0" w15:restartNumberingAfterBreak="0">
+    <w:nsid w:val="286F584F"/>
+    <w:multiLevelType w:val="multilevel"/>
+    <w:tmpl w:val="0AB07904"/>
+    <w:lvl w:ilvl="0">
+      <w:start w:val="1"/>
+      <w:numFmt w:val="bullet"/>
+      <w:lvlText w:val=""/>
+      <w:lvlJc w:val="left"/>
+      <w:pPr>
+        <w:tabs>
+          <w:tab w:val="num" w:pos="720"/>
+        </w:tabs>
+        <w:ind w:left="720" w:hanging="360"/>
+      </w:pPr>
+      <w:rPr>
+        <w:rFonts w:ascii="Symbol" w:hAnsi="Symbol" w:hint="default"/>
+        <w:sz w:val="20"/>
+      </w:rPr>
+    </w:lvl>
+    <w:lvl w:ilvl="1" w:tentative="1">
+      <w:start w:val="1"/>
+      <w:numFmt w:val="bullet"/>
+      <w:lvlText w:val="o"/>
+      <w:lvlJc w:val="left"/>
+      <w:pPr>
+        <w:tabs>
+          <w:tab w:val="num" w:pos="1440"/>
+        </w:tabs>
+        <w:ind w:left="1440" w:hanging="360"/>
+      </w:pPr>
+      <w:rPr>
+        <w:rFonts w:ascii="Courier New" w:hAnsi="Courier New" w:hint="default"/>
+        <w:sz w:val="20"/>
+      </w:rPr>
+    </w:lvl>
+    <w:lvl w:ilvl="2" w:tentative="1">
+      <w:start w:val="1"/>
+      <w:numFmt w:val="bullet"/>
+      <w:lvlText w:val=""/>
+      <w:lvlJc w:val="left"/>
+      <w:pPr>
+        <w:tabs>
+          <w:tab w:val="num" w:pos="2160"/>
+        </w:tabs>
+        <w:ind w:left="2160" w:hanging="360"/>
+      </w:pPr>
+      <w:rPr>
+        <w:rFonts w:ascii="Wingdings" w:hAnsi="Wingdings" w:hint="default"/>
+        <w:sz w:val="20"/>
+      </w:rPr>
+    </w:lvl>
+    <w:lvl w:ilvl="3" w:tentative="1">
+      <w:start w:val="1"/>
+      <w:numFmt w:val="bullet"/>
+      <w:lvlText w:val=""/>
+      <w:lvlJc w:val="left"/>
+      <w:pPr>
+        <w:tabs>
+          <w:tab w:val="num" w:pos="2880"/>
+        </w:tabs>
+        <w:ind w:left="2880" w:hanging="360"/>
+      </w:pPr>
+      <w:rPr>
+        <w:rFonts w:ascii="Wingdings" w:hAnsi="Wingdings" w:hint="default"/>
+        <w:sz w:val="20"/>
+      </w:rPr>
+    </w:lvl>
+    <w:lvl w:ilvl="4" w:tentative="1">
+      <w:start w:val="1"/>
+      <w:numFmt w:val="bullet"/>
+      <w:lvlText w:val=""/>
+      <w:lvlJc w:val="left"/>
+      <w:pPr>
+        <w:tabs>
+          <w:tab w:val="num" w:pos="3600"/>
+        </w:tabs>
+        <w:ind w:left="3600" w:hanging="360"/>
+      </w:pPr>
+      <w:rPr>
+        <w:rFonts w:ascii="Wingdings" w:hAnsi="Wingdings" w:hint="default"/>
+        <w:sz w:val="20"/>
+      </w:rPr>
+    </w:lvl>
+    <w:lvl w:ilvl="5" w:tentative="1">
+      <w:start w:val="1"/>
+      <w:numFmt w:val="bullet"/>
+      <w:lvlText w:val=""/>
+      <w:lvlJc w:val="left"/>
+      <w:pPr>
+        <w:tabs>
+          <w:tab w:val="num" w:pos="4320"/>
+        </w:tabs>
+        <w:ind w:left="4320" w:hanging="360"/>
+      </w:pPr>
+      <w:rPr>
+        <w:rFonts w:ascii="Wingdings" w:hAnsi="Wingdings" w:hint="default"/>
+        <w:sz w:val="20"/>
+      </w:rPr>
+    </w:lvl>
+    <w:lvl w:ilvl="6" w:tentative="1">
+      <w:start w:val="1"/>
+      <w:numFmt w:val="bullet"/>
+      <w:lvlText w:val=""/>
+      <w:lvlJc w:val="left"/>
+      <w:pPr>
+        <w:tabs>
+          <w:tab w:val="num" w:pos="5040"/>
+        </w:tabs>
+        <w:ind w:left="5040" w:hanging="360"/>
+      </w:pPr>
+      <w:rPr>
+        <w:rFonts w:ascii="Wingdings" w:hAnsi="Wingdings" w:hint="default"/>
+        <w:sz w:val="20"/>
+      </w:rPr>
+    </w:lvl>
+    <w:lvl w:ilvl="7" w:tentative="1">
+      <w:start w:val="1"/>
+      <w:numFmt w:val="bullet"/>
+      <w:lvlText w:val=""/>
+      <w:lvlJc w:val="left"/>
+      <w:pPr>
+        <w:tabs>
+          <w:tab w:val="num" w:pos="5760"/>
+        </w:tabs>
+        <w:ind w:left="5760" w:hanging="360"/>
+      </w:pPr>
+      <w:rPr>
+        <w:rFonts w:ascii="Wingdings" w:hAnsi="Wingdings" w:hint="default"/>
+        <w:sz w:val="20"/>
+      </w:rPr>
+    </w:lvl>
+    <w:lvl w:ilvl="8" w:tentative="1">
+      <w:start w:val="1"/>
+      <w:numFmt w:val="bullet"/>
+      <w:lvlText w:val=""/>
+      <w:lvlJc w:val="left"/>
+      <w:pPr>
+        <w:tabs>
+          <w:tab w:val="num" w:pos="6480"/>
+        </w:tabs>
+        <w:ind w:left="6480" w:hanging="360"/>
+      </w:pPr>
+      <w:rPr>
+        <w:rFonts w:ascii="Wingdings" w:hAnsi="Wingdings" w:hint="default"/>
+        <w:sz w:val="20"/>
+      </w:rPr>
+    </w:lvl>
+  </w:abstractNum>
+  <w:abstractNum w:abstractNumId="1" w15:restartNumberingAfterBreak="0">
+    <w:nsid w:val="329C4872"/>
+    <w:multiLevelType w:val="multilevel"/>
+    <w:tmpl w:val="E53496D4"/>
+    <w:lvl w:ilvl="0">
+      <w:start w:val="1"/>
+      <w:numFmt w:val="bullet"/>
+      <w:lvlText w:val=""/>
+      <w:lvlJc w:val="left"/>
+      <w:pPr>
+        <w:tabs>
+          <w:tab w:val="num" w:pos="720"/>
+        </w:tabs>
+        <w:ind w:left="720" w:hanging="360"/>
+      </w:pPr>
+      <w:rPr>
+        <w:rFonts w:ascii="Symbol" w:hAnsi="Symbol" w:hint="default"/>
+        <w:sz w:val="20"/>
+      </w:rPr>
+    </w:lvl>
+    <w:lvl w:ilvl="1" w:tentative="1">
+      <w:start w:val="1"/>
+      <w:numFmt w:val="bullet"/>
+      <w:lvlText w:val="o"/>
+      <w:lvlJc w:val="left"/>
+      <w:pPr>
+        <w:tabs>
+          <w:tab w:val="num" w:pos="1440"/>
+        </w:tabs>
+        <w:ind w:left="1440" w:hanging="360"/>
+      </w:pPr>
+      <w:rPr>
+        <w:rFonts w:ascii="Courier New" w:hAnsi="Courier New" w:hint="default"/>
+        <w:sz w:val="20"/>
+      </w:rPr>
+    </w:lvl>
+    <w:lvl w:ilvl="2" w:tentative="1">
+      <w:start w:val="1"/>
+      <w:numFmt w:val="bullet"/>
+      <w:lvlText w:val=""/>
+      <w:lvlJc w:val="left"/>
+      <w:pPr>
+        <w:tabs>
+          <w:tab w:val="num" w:pos="2160"/>
+        </w:tabs>
+        <w:ind w:left="2160" w:hanging="360"/>
+      </w:pPr>
+      <w:rPr>
+        <w:rFonts w:ascii="Wingdings" w:hAnsi="Wingdings" w:hint="default"/>
+        <w:sz w:val="20"/>
+      </w:rPr>
+    </w:lvl>
+    <w:lvl w:ilvl="3" w:tentative="1">
+      <w:start w:val="1"/>
+      <w:numFmt w:val="bullet"/>
+      <w:lvlText w:val=""/>
+      <w:lvlJc w:val="left"/>
+      <w:pPr>
+        <w:tabs>
+          <w:tab w:val="num" w:pos="2880"/>
+        </w:tabs>
+        <w:ind w:left="2880" w:hanging="360"/>
+      </w:pPr>
+      <w:rPr>
+        <w:rFonts w:ascii="Wingdings" w:hAnsi="Wingdings" w:hint="default"/>
+        <w:sz w:val="20"/>
+      </w:rPr>
+    </w:lvl>
+    <w:lvl w:ilvl="4" w:tentative="1">
+      <w:start w:val="1"/>
+      <w:numFmt w:val="bullet"/>
+      <w:lvlText w:val=""/>
+      <w:lvlJc w:val="left"/>
+      <w:pPr>
+        <w:tabs>
+          <w:tab w:val="num" w:pos="3600"/>
+        </w:tabs>
+        <w:ind w:left="3600" w:hanging="360"/>
+      </w:pPr>
+      <w:rPr>
+        <w:rFonts w:ascii="Wingdings" w:hAnsi="Wingdings" w:hint="default"/>
+        <w:sz w:val="20"/>
+      </w:rPr>
+    </w:lvl>
+    <w:lvl w:ilvl="5" w:tentative="1">
+      <w:start w:val="1"/>
+      <w:numFmt w:val="bullet"/>
+      <w:lvlText w:val=""/>
+      <w:lvlJc w:val="left"/>
+      <w:pPr>
+        <w:tabs>
+          <w:tab w:val="num" w:pos="4320"/>
+        </w:tabs>
+        <w:ind w:left="4320" w:hanging="360"/>
+      </w:pPr>
+      <w:rPr>
+        <w:rFonts w:ascii="Wingdings" w:hAnsi="Wingdings" w:hint="default"/>
+        <w:sz w:val="20"/>
+      </w:rPr>
+    </w:lvl>
+    <w:lvl w:ilvl="6" w:tentative="1">
+      <w:start w:val="1"/>
+      <w:numFmt w:val="bullet"/>
+      <w:lvlText w:val=""/>
+      <w:lvlJc w:val="left"/>
+      <w:pPr>
+        <w:tabs>
+          <w:tab w:val="num" w:pos="5040"/>
+        </w:tabs>
+        <w:ind w:left="5040" w:hanging="360"/>
+      </w:pPr>
+      <w:rPr>
+        <w:rFonts w:ascii="Wingdings" w:hAnsi="Wingdings" w:hint="default"/>
+        <w:sz w:val="20"/>
+      </w:rPr>
+    </w:lvl>
+    <w:lvl w:ilvl="7" w:tentative="1">
+      <w:start w:val="1"/>
+      <w:numFmt w:val="bullet"/>
+      <w:lvlText w:val=""/>
+      <w:lvlJc w:val="left"/>
+      <w:pPr>
+        <w:tabs>
+          <w:tab w:val="num" w:pos="5760"/>
+        </w:tabs>
+        <w:ind w:left="5760" w:hanging="360"/>
+      </w:pPr>
+      <w:rPr>
+        <w:rFonts w:ascii="Wingdings" w:hAnsi="Wingdings" w:hint="default"/>
+        <w:sz w:val="20"/>
+      </w:rPr>
+    </w:lvl>
+    <w:lvl w:ilvl="8" w:tentative="1">
+      <w:start w:val="1"/>
+      <w:numFmt w:val="bullet"/>
+      <w:lvlText w:val=""/>
+      <w:lvlJc w:val="left"/>
+      <w:pPr>
+        <w:tabs>
+          <w:tab w:val="num" w:pos="6480"/>
+        </w:tabs>
+        <w:ind w:left="6480" w:hanging="360"/>
+      </w:pPr>
+      <w:rPr>
+        <w:rFonts w:ascii="Wingdings" w:hAnsi="Wingdings" w:hint="default"/>
+        <w:sz w:val="20"/>
+      </w:rPr>
+    </w:lvl>
+  </w:abstractNum>
+  <w:abstractNum w:abstractNumId="2" w15:restartNumberingAfterBreak="0">
+    <w:nsid w:val="358E58BB"/>
+    <w:multiLevelType w:val="multilevel"/>
+    <w:tmpl w:val="6D50F650"/>
+    <w:lvl w:ilvl="0">
+      <w:start w:val="1"/>
+      <w:numFmt w:val="bullet"/>
+      <w:lvlText w:val=""/>
+      <w:lvlJc w:val="left"/>
+      <w:pPr>
+        <w:tabs>
+          <w:tab w:val="num" w:pos="720"/>
+        </w:tabs>
+        <w:ind w:left="720" w:hanging="360"/>
+      </w:pPr>
+      <w:rPr>
+        <w:rFonts w:ascii="Symbol" w:hAnsi="Symbol" w:hint="default"/>
+        <w:sz w:val="20"/>
+      </w:rPr>
+    </w:lvl>
+    <w:lvl w:ilvl="1" w:tentative="1">
+      <w:start w:val="1"/>
+      <w:numFmt w:val="bullet"/>
+      <w:lvlText w:val="o"/>
+      <w:lvlJc w:val="left"/>
+      <w:pPr>
+        <w:tabs>
+          <w:tab w:val="num" w:pos="1440"/>
+        </w:tabs>
+        <w:ind w:left="1440" w:hanging="360"/>
+      </w:pPr>
+      <w:rPr>
+        <w:rFonts w:ascii="Courier New" w:hAnsi="Courier New" w:hint="default"/>
+        <w:sz w:val="20"/>
+      </w:rPr>
+    </w:lvl>
+    <w:lvl w:ilvl="2" w:tentative="1">
+      <w:start w:val="1"/>
+      <w:numFmt w:val="bullet"/>
+      <w:lvlText w:val=""/>
+      <w:lvlJc w:val="left"/>
+      <w:pPr>
+        <w:tabs>
+          <w:tab w:val="num" w:pos="2160"/>
+        </w:tabs>
+        <w:ind w:left="2160" w:hanging="360"/>
+      </w:pPr>
+      <w:rPr>
+        <w:rFonts w:ascii="Wingdings" w:hAnsi="Wingdings" w:hint="default"/>
+        <w:sz w:val="20"/>
+      </w:rPr>
+    </w:lvl>
+    <w:lvl w:ilvl="3" w:tentative="1">
+      <w:start w:val="1"/>
+      <w:numFmt w:val="bullet"/>
+      <w:lvlText w:val=""/>
+      <w:lvlJc w:val="left"/>
+      <w:pPr>
+        <w:tabs>
+          <w:tab w:val="num" w:pos="2880"/>
+        </w:tabs>
+        <w:ind w:left="2880" w:hanging="360"/>
+      </w:pPr>
+      <w:rPr>
+        <w:rFonts w:ascii="Wingdings" w:hAnsi="Wingdings" w:hint="default"/>
+        <w:sz w:val="20"/>
+      </w:rPr>
+    </w:lvl>
+    <w:lvl w:ilvl="4" w:tentative="1">
+      <w:start w:val="1"/>
+      <w:numFmt w:val="bullet"/>
+      <w:lvlText w:val=""/>
+      <w:lvlJc w:val="left"/>
+      <w:pPr>
+        <w:tabs>
+          <w:tab w:val="num" w:pos="3600"/>
+        </w:tabs>
+        <w:ind w:left="3600" w:hanging="360"/>
+      </w:pPr>
+      <w:rPr>
+        <w:rFonts w:ascii="Wingdings" w:hAnsi="Wingdings" w:hint="default"/>
+        <w:sz w:val="20"/>
+      </w:rPr>
+    </w:lvl>
+    <w:lvl w:ilvl="5" w:tentative="1">
+      <w:start w:val="1"/>
+      <w:numFmt w:val="bullet"/>
+      <w:lvlText w:val=""/>
+      <w:lvlJc w:val="left"/>
+      <w:pPr>
+        <w:tabs>
+          <w:tab w:val="num" w:pos="4320"/>
+        </w:tabs>
+        <w:ind w:left="4320" w:hanging="360"/>
+      </w:pPr>
+      <w:rPr>
+        <w:rFonts w:ascii="Wingdings" w:hAnsi="Wingdings" w:hint="default"/>
+        <w:sz w:val="20"/>
+      </w:rPr>
+    </w:lvl>
+    <w:lvl w:ilvl="6" w:tentative="1">
+      <w:start w:val="1"/>
+      <w:numFmt w:val="bullet"/>
+      <w:lvlText w:val=""/>
+      <w:lvlJc w:val="left"/>
+      <w:pPr>
+        <w:tabs>
+          <w:tab w:val="num" w:pos="5040"/>
+        </w:tabs>
+        <w:ind w:left="5040" w:hanging="360"/>
+      </w:pPr>
+      <w:rPr>
+        <w:rFonts w:ascii="Wingdings" w:hAnsi="Wingdings" w:hint="default"/>
+        <w:sz w:val="20"/>
+      </w:rPr>
+    </w:lvl>
+    <w:lvl w:ilvl="7" w:tentative="1">
+      <w:start w:val="1"/>
+      <w:numFmt w:val="bullet"/>
+      <w:lvlText w:val=""/>
+      <w:lvlJc w:val="left"/>
+      <w:pPr>
+        <w:tabs>
+          <w:tab w:val="num" w:pos="5760"/>
+        </w:tabs>
+        <w:ind w:left="5760" w:hanging="360"/>
+      </w:pPr>
+      <w:rPr>
+        <w:rFonts w:ascii="Wingdings" w:hAnsi="Wingdings" w:hint="default"/>
+        <w:sz w:val="20"/>
+      </w:rPr>
+    </w:lvl>
+    <w:lvl w:ilvl="8" w:tentative="1">
+      <w:start w:val="1"/>
+      <w:numFmt w:val="bullet"/>
+      <w:lvlText w:val=""/>
+      <w:lvlJc w:val="left"/>
+      <w:pPr>
+        <w:tabs>
+          <w:tab w:val="num" w:pos="6480"/>
+        </w:tabs>
+        <w:ind w:left="6480" w:hanging="360"/>
+      </w:pPr>
+      <w:rPr>
+        <w:rFonts w:ascii="Wingdings" w:hAnsi="Wingdings" w:hint="default"/>
+        <w:sz w:val="20"/>
+      </w:rPr>
+    </w:lvl>
+  </w:abstractNum>
+  <w:abstractNum w:abstractNumId="3" w15:restartNumberingAfterBreak="0">
+    <w:nsid w:val="3AAB732E"/>
+    <w:multiLevelType w:val="multilevel"/>
+    <w:tmpl w:val="DDB641D8"/>
+    <w:lvl w:ilvl="0">
+      <w:start w:val="1"/>
+      <w:numFmt w:val="bullet"/>
+      <w:lvlText w:val=""/>
+      <w:lvlJc w:val="left"/>
+      <w:pPr>
+        <w:tabs>
+          <w:tab w:val="num" w:pos="720"/>
+        </w:tabs>
+        <w:ind w:left="720" w:hanging="360"/>
+      </w:pPr>
+      <w:rPr>
+        <w:rFonts w:ascii="Symbol" w:hAnsi="Symbol" w:hint="default"/>
+        <w:sz w:val="20"/>
+      </w:rPr>
+    </w:lvl>
+    <w:lvl w:ilvl="1" w:tentative="1">
+      <w:start w:val="1"/>
+      <w:numFmt w:val="bullet"/>
+      <w:lvlText w:val="o"/>
+      <w:lvlJc w:val="left"/>
+      <w:pPr>
+        <w:tabs>
+          <w:tab w:val="num" w:pos="1440"/>
+        </w:tabs>
+        <w:ind w:left="1440" w:hanging="360"/>
+      </w:pPr>
+      <w:rPr>
+        <w:rFonts w:ascii="Courier New" w:hAnsi="Courier New" w:hint="default"/>
+        <w:sz w:val="20"/>
+      </w:rPr>
+    </w:lvl>
+    <w:lvl w:ilvl="2" w:tentative="1">
+      <w:start w:val="1"/>
+      <w:numFmt w:val="bullet"/>
+      <w:lvlText w:val=""/>
+      <w:lvlJc w:val="left"/>
+      <w:pPr>
+        <w:tabs>
+          <w:tab w:val="num" w:pos="2160"/>
+        </w:tabs>
+        <w:ind w:left="2160" w:hanging="360"/>
+      </w:pPr>
+      <w:rPr>
+        <w:rFonts w:ascii="Wingdings" w:hAnsi="Wingdings" w:hint="default"/>
+        <w:sz w:val="20"/>
+      </w:rPr>
+    </w:lvl>
+    <w:lvl w:ilvl="3" w:tentative="1">
+      <w:start w:val="1"/>
+      <w:numFmt w:val="bullet"/>
+      <w:lvlText w:val=""/>
+      <w:lvlJc w:val="left"/>
+      <w:pPr>
+        <w:tabs>
+          <w:tab w:val="num" w:pos="2880"/>
+        </w:tabs>
+        <w:ind w:left="2880" w:hanging="360"/>
+      </w:pPr>
+      <w:rPr>
+        <w:rFonts w:ascii="Wingdings" w:hAnsi="Wingdings" w:hint="default"/>
+        <w:sz w:val="20"/>
+      </w:rPr>
+    </w:lvl>
+    <w:lvl w:ilvl="4" w:tentative="1">
+      <w:start w:val="1"/>
+      <w:numFmt w:val="bullet"/>
+      <w:lvlText w:val=""/>
+      <w:lvlJc w:val="left"/>
+      <w:pPr>
+        <w:tabs>
+          <w:tab w:val="num" w:pos="3600"/>
+        </w:tabs>
+        <w:ind w:left="3600" w:hanging="360"/>
+      </w:pPr>
+      <w:rPr>
+        <w:rFonts w:ascii="Wingdings" w:hAnsi="Wingdings" w:hint="default"/>
+        <w:sz w:val="20"/>
+      </w:rPr>
+    </w:lvl>
+    <w:lvl w:ilvl="5" w:tentative="1">
+      <w:start w:val="1"/>
+      <w:numFmt w:val="bullet"/>
+      <w:lvlText w:val=""/>
+      <w:lvlJc w:val="left"/>
+      <w:pPr>
+        <w:tabs>
+          <w:tab w:val="num" w:pos="4320"/>
+        </w:tabs>
+        <w:ind w:left="4320" w:hanging="360"/>
+      </w:pPr>
+      <w:rPr>
+        <w:rFonts w:ascii="Wingdings" w:hAnsi="Wingdings" w:hint="default"/>
+        <w:sz w:val="20"/>
+      </w:rPr>
+    </w:lvl>
+    <w:lvl w:ilvl="6" w:tentative="1">
+      <w:start w:val="1"/>
+      <w:numFmt w:val="bullet"/>
+      <w:lvlText w:val=""/>
+      <w:lvlJc w:val="left"/>
+      <w:pPr>
+        <w:tabs>
+          <w:tab w:val="num" w:pos="5040"/>
+        </w:tabs>
+        <w:ind w:left="5040" w:hanging="360"/>
+      </w:pPr>
+      <w:rPr>
+        <w:rFonts w:ascii="Wingdings" w:hAnsi="Wingdings" w:hint="default"/>
+        <w:sz w:val="20"/>
+      </w:rPr>
+    </w:lvl>
+    <w:lvl w:ilvl="7" w:tentative="1">
+      <w:start w:val="1"/>
+      <w:numFmt w:val="bullet"/>
+      <w:lvlText w:val=""/>
+      <w:lvlJc w:val="left"/>
+      <w:pPr>
+        <w:tabs>
+          <w:tab w:val="num" w:pos="5760"/>
+        </w:tabs>
+        <w:ind w:left="5760" w:hanging="360"/>
+      </w:pPr>
+      <w:rPr>
+        <w:rFonts w:ascii="Wingdings" w:hAnsi="Wingdings" w:hint="default"/>
+        <w:sz w:val="20"/>
+      </w:rPr>
+    </w:lvl>
+    <w:lvl w:ilvl="8" w:tentative="1">
+      <w:start w:val="1"/>
+      <w:numFmt w:val="bullet"/>
+      <w:lvlText w:val=""/>
+      <w:lvlJc w:val="left"/>
+      <w:pPr>
+        <w:tabs>
+          <w:tab w:val="num" w:pos="6480"/>
+        </w:tabs>
+        <w:ind w:left="6480" w:hanging="360"/>
+      </w:pPr>
+      <w:rPr>
+        <w:rFonts w:ascii="Wingdings" w:hAnsi="Wingdings" w:hint="default"/>
+        <w:sz w:val="20"/>
+      </w:rPr>
+    </w:lvl>
+  </w:abstractNum>
+  <w:abstractNum w:abstractNumId="4" w15:restartNumberingAfterBreak="0">
+    <w:nsid w:val="539709F4"/>
+    <w:multiLevelType w:val="multilevel"/>
+    <w:tmpl w:val="026E7172"/>
+    <w:lvl w:ilvl="0">
+      <w:start w:val="1"/>
+      <w:numFmt w:val="bullet"/>
+      <w:lvlText w:val=""/>
+      <w:lvlJc w:val="left"/>
+      <w:pPr>
+        <w:tabs>
+          <w:tab w:val="num" w:pos="720"/>
+        </w:tabs>
+        <w:ind w:left="720" w:hanging="360"/>
+      </w:pPr>
+      <w:rPr>
+        <w:rFonts w:ascii="Symbol" w:hAnsi="Symbol" w:hint="default"/>
+        <w:sz w:val="20"/>
+      </w:rPr>
+    </w:lvl>
+    <w:lvl w:ilvl="1" w:tentative="1">
+      <w:start w:val="1"/>
+      <w:numFmt w:val="bullet"/>
+      <w:lvlText w:val="o"/>
+      <w:lvlJc w:val="left"/>
+      <w:pPr>
+        <w:tabs>
+          <w:tab w:val="num" w:pos="1440"/>
+        </w:tabs>
+        <w:ind w:left="1440" w:hanging="360"/>
+      </w:pPr>
+      <w:rPr>
+        <w:rFonts w:ascii="Courier New" w:hAnsi="Courier New" w:hint="default"/>
+        <w:sz w:val="20"/>
+      </w:rPr>
+    </w:lvl>
+    <w:lvl w:ilvl="2" w:tentative="1">
+      <w:start w:val="1"/>
+      <w:numFmt w:val="bullet"/>
+      <w:lvlText w:val=""/>
+      <w:lvlJc w:val="left"/>
+      <w:pPr>
+        <w:tabs>
+          <w:tab w:val="num" w:pos="2160"/>
+        </w:tabs>
+        <w:ind w:left="2160" w:hanging="360"/>
+      </w:pPr>
+      <w:rPr>
+        <w:rFonts w:ascii="Wingdings" w:hAnsi="Wingdings" w:hint="default"/>
+        <w:sz w:val="20"/>
+      </w:rPr>
+    </w:lvl>
+    <w:lvl w:ilvl="3" w:tentative="1">
+      <w:start w:val="1"/>
+      <w:numFmt w:val="bullet"/>
+      <w:lvlText w:val=""/>
+      <w:lvlJc w:val="left"/>
+      <w:pPr>
+        <w:tabs>
+          <w:tab w:val="num" w:pos="2880"/>
+        </w:tabs>
+        <w:ind w:left="2880" w:hanging="360"/>
+      </w:pPr>
+      <w:rPr>
+        <w:rFonts w:ascii="Wingdings" w:hAnsi="Wingdings" w:hint="default"/>
+        <w:sz w:val="20"/>
+      </w:rPr>
+    </w:lvl>
+    <w:lvl w:ilvl="4" w:tentative="1">
+      <w:start w:val="1"/>
+      <w:numFmt w:val="bullet"/>
+      <w:lvlText w:val=""/>
+      <w:lvlJc w:val="left"/>
+      <w:pPr>
+        <w:tabs>
+          <w:tab w:val="num" w:pos="3600"/>
+        </w:tabs>
+        <w:ind w:left="3600" w:hanging="360"/>
+      </w:pPr>
+      <w:rPr>
+        <w:rFonts w:ascii="Wingdings" w:hAnsi="Wingdings" w:hint="default"/>
+        <w:sz w:val="20"/>
+      </w:rPr>
+    </w:lvl>
+    <w:lvl w:ilvl="5" w:tentative="1">
+      <w:start w:val="1"/>
+      <w:numFmt w:val="bullet"/>
+      <w:lvlText w:val=""/>
+      <w:lvlJc w:val="left"/>
+      <w:pPr>
+        <w:tabs>
+          <w:tab w:val="num" w:pos="4320"/>
+        </w:tabs>
+        <w:ind w:left="4320" w:hanging="360"/>
+      </w:pPr>
+      <w:rPr>
+        <w:rFonts w:ascii="Wingdings" w:hAnsi="Wingdings" w:hint="default"/>
+        <w:sz w:val="20"/>
+      </w:rPr>
+    </w:lvl>
+    <w:lvl w:ilvl="6" w:tentative="1">
+      <w:start w:val="1"/>
+      <w:numFmt w:val="bullet"/>
+      <w:lvlText w:val=""/>
+      <w:lvlJc w:val="left"/>
+      <w:pPr>
+        <w:tabs>
+          <w:tab w:val="num" w:pos="5040"/>
+        </w:tabs>
+        <w:ind w:left="5040" w:hanging="360"/>
+      </w:pPr>
+      <w:rPr>
+        <w:rFonts w:ascii="Wingdings" w:hAnsi="Wingdings" w:hint="default"/>
+        <w:sz w:val="20"/>
+      </w:rPr>
+    </w:lvl>
+    <w:lvl w:ilvl="7" w:tentative="1">
+      <w:start w:val="1"/>
+      <w:numFmt w:val="bullet"/>
+      <w:lvlText w:val=""/>
+      <w:lvlJc w:val="left"/>
+      <w:pPr>
+        <w:tabs>
+          <w:tab w:val="num" w:pos="5760"/>
+        </w:tabs>
+        <w:ind w:left="5760" w:hanging="360"/>
+      </w:pPr>
+      <w:rPr>
+        <w:rFonts w:ascii="Wingdings" w:hAnsi="Wingdings" w:hint="default"/>
+        <w:sz w:val="20"/>
+      </w:rPr>
+    </w:lvl>
+    <w:lvl w:ilvl="8" w:tentative="1">
+      <w:start w:val="1"/>
+      <w:numFmt w:val="bullet"/>
+      <w:lvlText w:val=""/>
+      <w:lvlJc w:val="left"/>
+      <w:pPr>
+        <w:tabs>
+          <w:tab w:val="num" w:pos="6480"/>
+        </w:tabs>
+        <w:ind w:left="6480" w:hanging="360"/>
+      </w:pPr>
+      <w:rPr>
+        <w:rFonts w:ascii="Wingdings" w:hAnsi="Wingdings" w:hint="default"/>
+        <w:sz w:val="20"/>
+      </w:rPr>
+    </w:lvl>
+  </w:abstractNum>
+  <w:abstractNum w:abstractNumId="5" w15:restartNumberingAfterBreak="0">
+    <w:nsid w:val="5C656B55"/>
+    <w:multiLevelType w:val="multilevel"/>
+    <w:tmpl w:val="BDF02C86"/>
+    <w:lvl w:ilvl="0">
+      <w:start w:val="1"/>
+      <w:numFmt w:val="bullet"/>
+      <w:lvlText w:val=""/>
+      <w:lvlJc w:val="left"/>
+      <w:pPr>
+        <w:tabs>
+          <w:tab w:val="num" w:pos="720"/>
+        </w:tabs>
+        <w:ind w:left="720" w:hanging="360"/>
+      </w:pPr>
+      <w:rPr>
+        <w:rFonts w:ascii="Symbol" w:hAnsi="Symbol" w:hint="default"/>
+        <w:sz w:val="20"/>
+      </w:rPr>
+    </w:lvl>
+    <w:lvl w:ilvl="1" w:tentative="1">
+      <w:start w:val="1"/>
+      <w:numFmt w:val="bullet"/>
+      <w:lvlText w:val="o"/>
+      <w:lvlJc w:val="left"/>
+      <w:pPr>
+        <w:tabs>
+          <w:tab w:val="num" w:pos="1440"/>
+        </w:tabs>
+        <w:ind w:left="1440" w:hanging="360"/>
+      </w:pPr>
+      <w:rPr>
+        <w:rFonts w:ascii="Courier New" w:hAnsi="Courier New" w:hint="default"/>
+        <w:sz w:val="20"/>
+      </w:rPr>
+    </w:lvl>
+    <w:lvl w:ilvl="2" w:tentative="1">
+      <w:start w:val="1"/>
+      <w:numFmt w:val="bullet"/>
+      <w:lvlText w:val=""/>
+      <w:lvlJc w:val="left"/>
+      <w:pPr>
+        <w:tabs>
+          <w:tab w:val="num" w:pos="2160"/>
+        </w:tabs>
+        <w:ind w:left="2160" w:hanging="360"/>
+      </w:pPr>
+      <w:rPr>
+        <w:rFonts w:ascii="Wingdings" w:hAnsi="Wingdings" w:hint="default"/>
+        <w:sz w:val="20"/>
+      </w:rPr>
+    </w:lvl>
+    <w:lvl w:ilvl="3" w:tentative="1">
+      <w:start w:val="1"/>
+      <w:numFmt w:val="bullet"/>
+      <w:lvlText w:val=""/>
+      <w:lvlJc w:val="left"/>
+      <w:pPr>
+        <w:tabs>
+          <w:tab w:val="num" w:pos="2880"/>
+        </w:tabs>
+        <w:ind w:left="2880" w:hanging="360"/>
+      </w:pPr>
+      <w:rPr>
+        <w:rFonts w:ascii="Wingdings" w:hAnsi="Wingdings" w:hint="default"/>
+        <w:sz w:val="20"/>
+      </w:rPr>
+    </w:lvl>
+    <w:lvl w:ilvl="4" w:tentative="1">
+      <w:start w:val="1"/>
+      <w:numFmt w:val="bullet"/>
+      <w:lvlText w:val=""/>
+      <w:lvlJc w:val="left"/>
+      <w:pPr>
+        <w:tabs>
+          <w:tab w:val="num" w:pos="3600"/>
+        </w:tabs>
+        <w:ind w:left="3600" w:hanging="360"/>
+      </w:pPr>
+      <w:rPr>
+        <w:rFonts w:ascii="Wingdings" w:hAnsi="Wingdings" w:hint="default"/>
+        <w:sz w:val="20"/>
+      </w:rPr>
+    </w:lvl>
+    <w:lvl w:ilvl="5" w:tentative="1">
+      <w:start w:val="1"/>
+      <w:numFmt w:val="bullet"/>
+      <w:lvlText w:val=""/>
+      <w:lvlJc w:val="left"/>
+      <w:pPr>
+        <w:tabs>
+          <w:tab w:val="num" w:pos="4320"/>
+        </w:tabs>
+        <w:ind w:left="4320" w:hanging="360"/>
+      </w:pPr>
+      <w:rPr>
+        <w:rFonts w:ascii="Wingdings" w:hAnsi="Wingdings" w:hint="default"/>
+        <w:sz w:val="20"/>
+      </w:rPr>
+    </w:lvl>
+    <w:lvl w:ilvl="6" w:tentative="1">
+      <w:start w:val="1"/>
+      <w:numFmt w:val="bullet"/>
+      <w:lvlText w:val=""/>
+      <w:lvlJc w:val="left"/>
+      <w:pPr>
+        <w:tabs>
+          <w:tab w:val="num" w:pos="5040"/>
+        </w:tabs>
+        <w:ind w:left="5040" w:hanging="360"/>
+      </w:pPr>
+      <w:rPr>
+        <w:rFonts w:ascii="Wingdings" w:hAnsi="Wingdings" w:hint="default"/>
+        <w:sz w:val="20"/>
+      </w:rPr>
+    </w:lvl>
+    <w:lvl w:ilvl="7" w:tentative="1">
+      <w:start w:val="1"/>
+      <w:numFmt w:val="bullet"/>
+      <w:lvlText w:val=""/>
+      <w:lvlJc w:val="left"/>
+      <w:pPr>
+        <w:tabs>
+          <w:tab w:val="num" w:pos="5760"/>
+        </w:tabs>
+        <w:ind w:left="5760" w:hanging="360"/>
+      </w:pPr>
+      <w:rPr>
+        <w:rFonts w:ascii="Wingdings" w:hAnsi="Wingdings" w:hint="default"/>
+        <w:sz w:val="20"/>
+      </w:rPr>
+    </w:lvl>
+    <w:lvl w:ilvl="8" w:tentative="1">
+      <w:start w:val="1"/>
+      <w:numFmt w:val="bullet"/>
+      <w:lvlText w:val=""/>
+      <w:lvlJc w:val="left"/>
+      <w:pPr>
+        <w:tabs>
+          <w:tab w:val="num" w:pos="6480"/>
+        </w:tabs>
+        <w:ind w:left="6480" w:hanging="360"/>
+      </w:pPr>
+      <w:rPr>
+        <w:rFonts w:ascii="Wingdings" w:hAnsi="Wingdings" w:hint="default"/>
+        <w:sz w:val="20"/>
+      </w:rPr>
+    </w:lvl>
+  </w:abstractNum>
+  <w:num w:numId="1" w16cid:durableId="118693347">
+    <w:abstractNumId w:val="2"/>
+  </w:num>
+  <w:num w:numId="2" w16cid:durableId="1647659954">
+    <w:abstractNumId w:val="4"/>
+  </w:num>
+  <w:num w:numId="3" w16cid:durableId="286589433">
+    <w:abstractNumId w:val="0"/>
+  </w:num>
+  <w:num w:numId="4" w16cid:durableId="781612034">
+    <w:abstractNumId w:val="3"/>
+  </w:num>
+  <w:num w:numId="5" w16cid:durableId="2035840997">
+    <w:abstractNumId w:val="1"/>
+  </w:num>
+  <w:num w:numId="6" w16cid:durableId="816797434">
+    <w:abstractNumId w:val="5"/>
+  </w:num>
+</w:numbering>
 </file>
 
 <file path=word/styles.xml><?xml version="1.0" encoding="utf-8"?>
@@ -2354,7 +3708,6 @@
   <w:style w:type="character" w:default="1" w:styleId="DefaultParagraphFont">
     <w:name w:val="Default Paragraph Font"/>
     <w:uiPriority w:val="1"/>
-    <w:semiHidden/>
     <w:unhideWhenUsed/>
   </w:style>
   <w:style w:type="table" w:default="1" w:styleId="TableNormal">
@@ -2906,12 +4259,12 @@
 
 <file path=word/glossary/fontTable.xml><?xml version="1.0" encoding="utf-8"?>
 <w:fonts xmlns:mc="http://schemas.openxmlformats.org/markup-compatibility/2006" xmlns:r="http://schemas.openxmlformats.org/officeDocument/2006/relationships" xmlns:w="http://schemas.openxmlformats.org/wordprocessingml/2006/main" xmlns:w14="http://schemas.microsoft.com/office/word/2010/wordml" xmlns:w15="http://schemas.microsoft.com/office/word/2012/wordml" xmlns:w16cex="http://schemas.microsoft.com/office/word/2018/wordml/cex" xmlns:w16cid="http://schemas.microsoft.com/office/word/2016/wordml/cid" xmlns:w16="http://schemas.microsoft.com/office/word/2018/wordml" xmlns:w16du="http://schemas.microsoft.com/office/word/2023/wordml/word16du" xmlns:w16sdtdh="http://schemas.microsoft.com/office/word/2020/wordml/sdtdatahash" xmlns:w16sdtfl="http://schemas.microsoft.com/office/word/2024/wordml/sdtformatlock" xmlns:w16se="http://schemas.microsoft.com/office/word/2015/wordml/symex" mc:Ignorable="w14 w15 w16se w16cid w16 w16cex w16sdtdh w16sdtfl w16du">
-  <w:font w:name="Calibri">
-    <w:panose1 w:val="020F0502020204030204"/>
-    <w:charset w:val="00"/>
-    <w:family w:val="swiss"/>
+  <w:font w:name="Symbol">
+    <w:panose1 w:val="05050102010706020507"/>
+    <w:charset w:val="02"/>
+    <w:family w:val="roman"/>
     <w:pitch w:val="variable"/>
-    <w:sig w:usb0="E4002EFF" w:usb1="C200247B" w:usb2="00000009" w:usb3="00000000" w:csb0="000001FF" w:csb1="00000000"/>
+    <w:sig w:usb0="00000000" w:usb1="10000000" w:usb2="00000000" w:usb3="00000000" w:csb0="80000000" w:csb1="00000000"/>
   </w:font>
   <w:font w:name="Times New Roman">
     <w:panose1 w:val="02020603050405020304"/>
@@ -2919,6 +4272,27 @@
     <w:family w:val="roman"/>
     <w:pitch w:val="variable"/>
     <w:sig w:usb0="E0002EFF" w:usb1="C000785B" w:usb2="00000009" w:usb3="00000000" w:csb0="000001FF" w:csb1="00000000"/>
+  </w:font>
+  <w:font w:name="Courier New">
+    <w:panose1 w:val="02070309020205020404"/>
+    <w:charset w:val="00"/>
+    <w:family w:val="modern"/>
+    <w:pitch w:val="fixed"/>
+    <w:sig w:usb0="E0002EFF" w:usb1="C0007843" w:usb2="00000009" w:usb3="00000000" w:csb0="000001FF" w:csb1="00000000"/>
+  </w:font>
+  <w:font w:name="Wingdings">
+    <w:panose1 w:val="05000000000000000000"/>
+    <w:charset w:val="02"/>
+    <w:family w:val="auto"/>
+    <w:pitch w:val="variable"/>
+    <w:sig w:usb0="00000000" w:usb1="10000000" w:usb2="00000000" w:usb3="00000000" w:csb0="80000000" w:csb1="00000000"/>
+  </w:font>
+  <w:font w:name="Calibri">
+    <w:panose1 w:val="020F0502020204030204"/>
+    <w:charset w:val="00"/>
+    <w:family w:val="swiss"/>
+    <w:pitch w:val="variable"/>
+    <w:sig w:usb0="E4002EFF" w:usb1="C200247B" w:usb2="00000009" w:usb3="00000000" w:csb0="000001FF" w:csb1="00000000"/>
   </w:font>
   <w:font w:name="Calibri Light">
     <w:panose1 w:val="020F0302020204030204"/>
@@ -3001,6 +4375,7 @@
     <w:rsid w:val="00BE0EF0"/>
     <w:rsid w:val="00D04B04"/>
     <w:rsid w:val="00E97C85"/>
+    <w:rsid w:val="00F2314C"/>
   </w:rsids>
   <m:mathPr>
     <m:mathFont m:val="Cambria Math"/>
@@ -3744,4 +5119,218 @@
     </a:ext>
   </a:extLst>
 </a:theme>
+</file>
+
+<file path=_xmlsignatures/sig1.xml><?xml version="1.0" encoding="utf-8"?>
+<Signature xmlns="http://www.w3.org/2000/09/xmldsig#" Id="idPackageSignature">
+  <SignedInfo>
+    <CanonicalizationMethod Algorithm="http://www.w3.org/TR/2001/REC-xml-c14n-20010315"/>
+    <SignatureMethod Algorithm="http://www.w3.org/2001/04/xmldsig-more#ecdsa-sha384"/>
+    <Reference Type="http://www.w3.org/2000/09/xmldsig#Object" URI="#idPackageObject">
+      <DigestMethod Algorithm="http://www.w3.org/2001/04/xmldsig-more#sha384"/>
+      <DigestValue>JIY4aOHJ/RbxKAzfE2LZJJ3AvwYAABIiBnFPwGXmIddUmnRSGM5NSuLRYnitbzvD</DigestValue>
+    </Reference>
+    <Reference Type="http://www.w3.org/2000/09/xmldsig#Object" URI="#idOfficeObject">
+      <DigestMethod Algorithm="http://www.w3.org/2001/04/xmldsig-more#sha384"/>
+      <DigestValue>Mx4geuSniNECpxCsUli9b+laxwOCGvXZcjwVB/K2sTW7PVIBzDDdcpnSmV51AxtB</DigestValue>
+    </Reference>
+    <Reference Type="http://uri.etsi.org/01903#SignedProperties" URI="#idSignedProperties">
+      <Transforms>
+        <Transform Algorithm="http://www.w3.org/TR/2001/REC-xml-c14n-20010315"/>
+      </Transforms>
+      <DigestMethod Algorithm="http://www.w3.org/2001/04/xmldsig-more#sha384"/>
+      <DigestValue>UFSCPsOtmfQwB7/7n4q5op2VYjOuqQNXyyLyq/eU/wFcRNu7WVKVELajDNnKWAMZ</DigestValue>
+    </Reference>
+    <Reference Type="http://www.w3.org/2000/09/xmldsig#Object" URI="#idValidSigLnImg">
+      <DigestMethod Algorithm="http://www.w3.org/2001/04/xmldsig-more#sha384"/>
+      <DigestValue>Sumx43iXfRwn03OfIhVL4FfpB2KdZamZBcwktO558jGqODQIVbWQHpUf66lJzrL/</DigestValue>
+    </Reference>
+    <Reference Type="http://www.w3.org/2000/09/xmldsig#Object" URI="#idInvalidSigLnImg">
+      <DigestMethod Algorithm="http://www.w3.org/2001/04/xmldsig-more#sha384"/>
+      <DigestValue>41wB7thS15v4eNou3nNlhh49MBMgY8onhufgghlb4ypoU4/C5VhCIW0em73u38cg</DigestValue>
+    </Reference>
+  </SignedInfo>
+  <SignatureValue>0PobYM5lCs9Q/Vflru1HgvEkRk4C73ftybRyQ25CsI1kw8WG5VBCwQdkDQZn5K1ve29Bq/J9KG/g
+DEPlC9hMq5SoRkaaww9pRfFPwyH1PGrvMFkubskEUUQ6oJY+5Lt7</SignatureValue>
+  <KeyInfo>
+    <X509Data>
+      <X509Certificate>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</X509Certificate>
+    </X509Data>
+  </KeyInfo>
+  <Object Id="idPackageObject">
+    <Manifest>
+      <Reference URI="/_rels/.rels?ContentType=application/vnd.openxmlformats-package.relationships+xml">
+        <Transforms>
+          <Transform Algorithm="http://schemas.openxmlformats.org/package/2006/RelationshipTransform">
+            <mdssi:RelationshipReference xmlns:mdssi="http://schemas.openxmlformats.org/package/2006/digital-signature" SourceId="rId1"/>
+          </Transform>
+          <Transform Algorithm="http://www.w3.org/TR/2001/REC-xml-c14n-20010315"/>
+        </Transforms>
+        <DigestMethod Algorithm="http://www.w3.org/2001/04/xmldsig-more#sha384"/>
+        <DigestValue>Ijn7jL791h9aVGBZtzY0vbuJ8o6LeoglYH5iFYBcXJp4wG6LOyCBHb1QmkMaPj0S</DigestValue>
+      </Reference>
+      <Reference URI="/word/_rels/document.xml.rels?ContentType=application/vnd.openxmlformats-package.relationships+xml">
+        <Transforms>
+          <Transform Algorithm="http://schemas.openxmlformats.org/package/2006/RelationshipTransform">
+            <mdssi:RelationshipReference xmlns:mdssi="http://schemas.openxmlformats.org/package/2006/digital-signature" SourceId="rId12"/>
+            <mdssi:RelationshipReference xmlns:mdssi="http://schemas.openxmlformats.org/package/2006/digital-signature" SourceId="rId2"/>
+            <mdssi:RelationshipReference xmlns:mdssi="http://schemas.openxmlformats.org/package/2006/digital-signature" SourceId="rId1"/>
+            <mdssi:RelationshipReference xmlns:mdssi="http://schemas.openxmlformats.org/package/2006/digital-signature" SourceId="rId6"/>
+            <mdssi:RelationshipReference xmlns:mdssi="http://schemas.openxmlformats.org/package/2006/digital-signature" SourceId="rId11"/>
+            <mdssi:RelationshipReference xmlns:mdssi="http://schemas.openxmlformats.org/package/2006/digital-signature" SourceId="rId5"/>
+            <mdssi:RelationshipReference xmlns:mdssi="http://schemas.openxmlformats.org/package/2006/digital-signature" SourceId="rId10"/>
+            <mdssi:RelationshipReference xmlns:mdssi="http://schemas.openxmlformats.org/package/2006/digital-signature" SourceId="rId4"/>
+            <mdssi:RelationshipReference xmlns:mdssi="http://schemas.openxmlformats.org/package/2006/digital-signature" SourceId="rId9"/>
+            <mdssi:RelationshipReference xmlns:mdssi="http://schemas.openxmlformats.org/package/2006/digital-signature" SourceId="rId14"/>
+            <mdssi:RelationshipReference xmlns:mdssi="http://schemas.openxmlformats.org/package/2006/digital-signature" SourceId="rId8"/>
+            <mdssi:RelationshipReference xmlns:mdssi="http://schemas.openxmlformats.org/package/2006/digital-signature" SourceId="rId13"/>
+            <mdssi:RelationshipReference xmlns:mdssi="http://schemas.openxmlformats.org/package/2006/digital-signature" SourceId="rId3"/>
+            <mdssi:RelationshipReference xmlns:mdssi="http://schemas.openxmlformats.org/package/2006/digital-signature" SourceId="rId7"/>
+          </Transform>
+          <Transform Algorithm="http://www.w3.org/TR/2001/REC-xml-c14n-20010315"/>
+        </Transforms>
+        <DigestMethod Algorithm="http://www.w3.org/2001/04/xmldsig-more#sha384"/>
+        <DigestValue>3peSLgNr1EWqLMjkwvqpIrZsNSa+5w2CxhHAtXBFWTg5oskYY7zigf/K/sduegRd</DigestValue>
+      </Reference>
+      <Reference URI="/word/document.xml?ContentType=application/vnd.openxmlformats-officedocument.wordprocessingml.document.main+xml">
+        <DigestMethod Algorithm="http://www.w3.org/2001/04/xmldsig-more#sha384"/>
+        <DigestValue>+9IrKk09cFCQRMbOWWMKih27mP8y8qGM3x1mEN0FFQJY7Us0J7ZNqYNItdc9+5l1</DigestValue>
+      </Reference>
+      <Reference URI="/word/endnotes.xml?ContentType=application/vnd.openxmlformats-officedocument.wordprocessingml.endnotes+xml">
+        <DigestMethod Algorithm="http://www.w3.org/2001/04/xmldsig-more#sha384"/>
+        <DigestValue>4MbAE7wE7TzXitBAI6XAfVkhe8xgi9S9irud+04ZI2ijWsbcM68lTK/xiXF5PtpF</DigestValue>
+      </Reference>
+      <Reference URI="/word/fontTable.xml?ContentType=application/vnd.openxmlformats-officedocument.wordprocessingml.fontTable+xml">
+        <DigestMethod Algorithm="http://www.w3.org/2001/04/xmldsig-more#sha384"/>
+        <DigestValue>Np/GOSjH+T8goVR6rqRz+eDtkiiyLpDio+/aEW43cxzZd5+oRD4HaW+cp3vYvmLF</DigestValue>
+      </Reference>
+      <Reference URI="/word/footer1.xml?ContentType=application/vnd.openxmlformats-officedocument.wordprocessingml.footer+xml">
+        <DigestMethod Algorithm="http://www.w3.org/2001/04/xmldsig-more#sha384"/>
+        <DigestValue>7NNgit1BR7slGrgLTRMKCb1dQChNgz/C3fORvCZoWkCw0dHyJWGL30uud7Ul7WRz</DigestValue>
+      </Reference>
+      <Reference URI="/word/footnotes.xml?ContentType=application/vnd.openxmlformats-officedocument.wordprocessingml.footnotes+xml">
+        <DigestMethod Algorithm="http://www.w3.org/2001/04/xmldsig-more#sha384"/>
+        <DigestValue>B71loBGKwTJ/BL0SFL6zeBd6Dr21p8Kpufkv3QOsIbnHoWhlCAdMC/r2M9Cah9ux</DigestValue>
+      </Reference>
+      <Reference URI="/word/glossary/_rels/document.xml.rels?ContentType=application/vnd.openxmlformats-package.relationships+xml">
+        <Transforms>
+          <Transform Algorithm="http://schemas.openxmlformats.org/package/2006/RelationshipTransform">
+            <mdssi:RelationshipReference xmlns:mdssi="http://schemas.openxmlformats.org/package/2006/digital-signature" SourceId="rId4"/>
+            <mdssi:RelationshipReference xmlns:mdssi="http://schemas.openxmlformats.org/package/2006/digital-signature" SourceId="rId3"/>
+            <mdssi:RelationshipReference xmlns:mdssi="http://schemas.openxmlformats.org/package/2006/digital-signature" SourceId="rId2"/>
+            <mdssi:RelationshipReference xmlns:mdssi="http://schemas.openxmlformats.org/package/2006/digital-signature" SourceId="rId1"/>
+          </Transform>
+          <Transform Algorithm="http://www.w3.org/TR/2001/REC-xml-c14n-20010315"/>
+        </Transforms>
+        <DigestMethod Algorithm="http://www.w3.org/2001/04/xmldsig-more#sha384"/>
+        <DigestValue>k2Pt79bryrC1C61a1Sy+T+ud2XciF71pJWIzmHscjr7Bdbfw/vy8WqaX9Jn2F3cF</DigestValue>
+      </Reference>
+      <Reference URI="/word/glossary/document.xml?ContentType=application/vnd.openxmlformats-officedocument.wordprocessingml.document.glossary+xml">
+        <DigestMethod Algorithm="http://www.w3.org/2001/04/xmldsig-more#sha384"/>
+        <DigestValue>mc3nKNhHUbz8euqbk80F4zoLc81IXM3y1F/52dbnbhP+E4DBxOS0LrtxrNBHm4ux</DigestValue>
+      </Reference>
+      <Reference URI="/word/glossary/fontTable.xml?ContentType=application/vnd.openxmlformats-officedocument.wordprocessingml.fontTable+xml">
+        <DigestMethod Algorithm="http://www.w3.org/2001/04/xmldsig-more#sha384"/>
+        <DigestValue>uadmXCsDJ0Fi8Z1jpctrpitzAAHowl7t/SLW/R98985hzLLATE+DQWdE4NQ0lVzK</DigestValue>
+      </Reference>
+      <Reference URI="/word/glossary/settings.xml?ContentType=application/vnd.openxmlformats-officedocument.wordprocessingml.settings+xml">
+        <DigestMethod Algorithm="http://www.w3.org/2001/04/xmldsig-more#sha384"/>
+        <DigestValue>5xNP9x/ANKIsyDEn2iKQiGimKHUt3GJwSWF70oMly7tU8Xn0EzKZ9f8pQzZpp3Dr</DigestValue>
+      </Reference>
+      <Reference URI="/word/glossary/styles.xml?ContentType=application/vnd.openxmlformats-officedocument.wordprocessingml.styles+xml">
+        <DigestMethod Algorithm="http://www.w3.org/2001/04/xmldsig-more#sha384"/>
+        <DigestValue>q8VSUFfCSd7BGUcphYhiQcGCId5sz4ulr+jf1CZCymD11hdzdL74/1cLHXdY5wGK</DigestValue>
+      </Reference>
+      <Reference URI="/word/glossary/webSettings.xml?ContentType=application/vnd.openxmlformats-officedocument.wordprocessingml.webSettings+xml">
+        <DigestMethod Algorithm="http://www.w3.org/2001/04/xmldsig-more#sha384"/>
+        <DigestValue>T+2msrwJKITCms/g0JCLDXhO7Wiw+aEpJVQ48TiE9Mo0ZY7fa9xd4PXP6dy6NZBt</DigestValue>
+      </Reference>
+      <Reference URI="/word/header1.xml?ContentType=application/vnd.openxmlformats-officedocument.wordprocessingml.header+xml">
+        <DigestMethod Algorithm="http://www.w3.org/2001/04/xmldsig-more#sha384"/>
+        <DigestValue>8XHzzjAUIFmgWCU3HmuiDIDzA5lMAi4HbYhgsqOYO+2hrZs0Z/EnstPnb6VzNkXa</DigestValue>
+      </Reference>
+      <Reference URI="/word/media/image1.emf?ContentType=image/x-emf">
+        <DigestMethod Algorithm="http://www.w3.org/2001/04/xmldsig-more#sha384"/>
+        <DigestValue>+mQQmcXdVGwkpGiWkYINADZgJO8ftL2lpNHXDF84BgLBgKx6OXZUPwvDGXPDLDdR</DigestValue>
+      </Reference>
+      <Reference URI="/word/numbering.xml?ContentType=application/vnd.openxmlformats-officedocument.wordprocessingml.numbering+xml">
+        <DigestMethod Algorithm="http://www.w3.org/2001/04/xmldsig-more#sha384"/>
+        <DigestValue>71M+89CeojLQZCEjL9vEiyBt7eC0SOkI11XbHyPUUMp8qDSXSvl8PgmggbznsE0K</DigestValue>
+      </Reference>
+      <Reference URI="/word/settings.xml?ContentType=application/vnd.openxmlformats-officedocument.wordprocessingml.settings+xml">
+        <DigestMethod Algorithm="http://www.w3.org/2001/04/xmldsig-more#sha384"/>
+        <DigestValue>V06VGEUJ3r7/1VDMRtmZtf/1UfhNPzuA4osaWn/WygEJtver83qi6NpPgjBIaA/d</DigestValue>
+      </Reference>
+      <Reference URI="/word/styles.xml?ContentType=application/vnd.openxmlformats-officedocument.wordprocessingml.styles+xml">
+        <DigestMethod Algorithm="http://www.w3.org/2001/04/xmldsig-more#sha384"/>
+        <DigestValue>n/y9VFDEv5cpT4goTanBtOJ8DUcTRkwzwBTAbtZfWrxuoGa0GlQX8MOQVvq8e++A</DigestValue>
+      </Reference>
+      <Reference URI="/word/theme/theme1.xml?ContentType=application/vnd.openxmlformats-officedocument.theme+xml">
+        <DigestMethod Algorithm="http://www.w3.org/2001/04/xmldsig-more#sha384"/>
+        <DigestValue>t7Gnc5Vxfy80MovRJ77q/9rJQJzkS6GsPeNoykicCMsoC1ChWMrW1kaig3m3avnd</DigestValue>
+      </Reference>
+      <Reference URI="/word/webSettings.xml?ContentType=application/vnd.openxmlformats-officedocument.wordprocessingml.webSettings+xml">
+        <DigestMethod Algorithm="http://www.w3.org/2001/04/xmldsig-more#sha384"/>
+        <DigestValue>nQ+WUzmt8knOm3nqLGDiI+B7MQWne3/SSjakV7kx5wVpil+UxN18hU1fYdmpiQQS</DigestValue>
+      </Reference>
+    </Manifest>
+    <SignatureProperties>
+      <SignatureProperty Id="idSignatureTime" Target="#idPackageSignature">
+        <mdssi:SignatureTime xmlns:mdssi="http://schemas.openxmlformats.org/package/2006/digital-signature">
+          <mdssi:Format>YYYY-MM-DDThh:mm:ssTZD</mdssi:Format>
+          <mdssi:Value>2025-05-30T07:34:51Z</mdssi:Value>
+        </mdssi:SignatureTime>
+      </SignatureProperty>
+    </SignatureProperties>
+  </Object>
+  <Object Id="idOfficeObject">
+    <SignatureProperties>
+      <SignatureProperty Id="idOfficeV1Details" Target="#idPackageSignature">
+        <SignatureInfoV1 xmlns="http://schemas.microsoft.com/office/2006/digsig">
+          <SetupID>{E149B44D-A635-4819-BF9A-14F8E6D23816}</SetupID>
+          <SignatureText>jerome LOKE</SignatureText>
+          <SignatureImage/>
+          <SignatureComments/>
+          <WindowsVersion>10.0</WindowsVersion>
+          <OfficeVersion>16.0.18730/26</OfficeVersion>
+          <ApplicationVersion>16.0.18730</ApplicationVersion>
+          <Monitors>1</Monitors>
+          <HorizontalResolution>1920</HorizontalResolution>
+          <VerticalResolution>1200</VerticalResolution>
+          <ColorDepth>32</ColorDepth>
+          <SignatureProviderId>{00000000-0000-0000-0000-000000000000}</SignatureProviderId>
+          <SignatureProviderUrl/>
+          <SignatureProviderDetails>9</SignatureProviderDetails>
+          <SignatureType>2</SignatureType>
+        </SignatureInfoV1>
+      </SignatureProperty>
+    </SignatureProperties>
+  </Object>
+  <Object>
+    <xd:QualifyingProperties xmlns:xd="http://uri.etsi.org/01903/v1.3.2#" Target="#idPackageSignature">
+      <xd:SignedProperties Id="idSignedProperties">
+        <xd:SignedSignatureProperties>
+          <xd:SigningTime>2025-05-30T07:34:51Z</xd:SigningTime>
+          <xd:SigningCertificate>
+            <xd:Cert>
+              <xd:CertDigest>
+                <DigestMethod Algorithm="http://www.w3.org/2001/04/xmldsig-more#sha384"/>
+                <DigestValue>7kX10HJefhsntrtNL0yZQOBuJJevwVAJ0aML+f3If+03eqHgSK6XfNkeq92Tynkg</DigestValue>
+              </xd:CertDigest>
+              <xd:IssuerSerial>
+                <X509IssuerName>CN=4178fb5b-df1b-487b-a58d-30c76df4ae97</X509IssuerName>
+                <X509SerialNumber>9006882850643619422</X509SerialNumber>
+              </xd:IssuerSerial>
+            </xd:Cert>
+          </xd:SigningCertificate>
+          <xd:SignaturePolicyIdentifier>
+            <xd:SignaturePolicyImplied/>
+          </xd:SignaturePolicyIdentifier>
+        </xd:SignedSignatureProperties>
+      </xd:SignedProperties>
+    </xd:QualifyingProperties>
+  </Object>
+  <Object Id="idValidSigLnImg">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</Object>
+  <Object Id="idInvalidSigLnImg">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</Object>
+</Signature>
 </file>
</xml_diff>